<commit_message>
Fix typo in documentation.docx (Bernoulli pmf). In GOF methods in dist_generator.py, if ddof < 1, return None because chisq cannot be calculated.
</commit_message>
<xml_diff>
--- a/documentation.docx
+++ b/documentation.docx
@@ -105,16 +105,7 @@
               <w:szCs w:val="18"/>
               <w:lang w:val="en-US"/>
             </w:rPr>
-            <m:t>p</m:t>
-          </m:r>
-          <m:r>
-            <w:rPr>
-              <w:rFonts w:ascii="Cambria Math" w:hAnsi="Cambria Math"/>
-              <w:sz w:val="18"/>
-              <w:szCs w:val="18"/>
-              <w:lang w:val="en-US"/>
-            </w:rPr>
-            <m:t xml:space="preserve">: </m:t>
+            <m:t xml:space="preserve">p: </m:t>
           </m:r>
           <m:r>
             <m:rPr>
@@ -135,16 +126,7 @@
               <w:szCs w:val="18"/>
               <w:lang w:val="en-US"/>
             </w:rPr>
-            <m:t>∈(0, 1</m:t>
-          </m:r>
-          <m:r>
-            <w:rPr>
-              <w:rFonts w:ascii="Cambria Math" w:hAnsi="Cambria Math"/>
-              <w:sz w:val="18"/>
-              <w:szCs w:val="18"/>
-              <w:lang w:val="en-US"/>
-            </w:rPr>
-            <m:t>)</m:t>
+            <m:t>∈(0, 1)</m:t>
           </m:r>
         </m:oMath>
       </m:oMathPara>
@@ -251,7 +233,7 @@
                     <w:szCs w:val="18"/>
                     <w:lang w:val="en-US"/>
                   </w:rPr>
-                  <m:t>0</m:t>
+                  <m:t>p</m:t>
                 </m:r>
               </m:e>
               <m:e>
@@ -739,27 +721,7 @@
           <w:szCs w:val="18"/>
           <w:lang w:val="en-US"/>
         </w:rPr>
-        <w:t>x.MLE(</w:t>
-      </w:r>
-      <w:proofErr w:type="spellStart"/>
-      <w:r>
-        <w:rPr>
-          <w:rFonts w:ascii="Courier New" w:hAnsi="Courier New" w:cs="Courier New"/>
-          <w:sz w:val="18"/>
-          <w:szCs w:val="18"/>
-          <w:lang w:val="en-US"/>
-        </w:rPr>
-        <w:t>use_minimizer</w:t>
-      </w:r>
-      <w:proofErr w:type="spellEnd"/>
-      <w:r>
-        <w:rPr>
-          <w:rFonts w:ascii="Courier New" w:hAnsi="Courier New" w:cs="Courier New"/>
-          <w:sz w:val="18"/>
-          <w:szCs w:val="18"/>
-          <w:lang w:val="en-US"/>
-        </w:rPr>
-        <w:t>=True, p0=0.1)</w:t>
+        <w:t>x.MLE(use_minimizer=True, p0=0.1)</w:t>
       </w:r>
     </w:p>
     <w:p>
@@ -807,27 +769,7 @@
           <w:szCs w:val="18"/>
           <w:lang w:val="en-US"/>
         </w:rPr>
-        <w:t xml:space="preserve">samples = </w:t>
-      </w:r>
-      <w:proofErr w:type="spellStart"/>
-      <w:r>
-        <w:rPr>
-          <w:rFonts w:ascii="Courier New" w:hAnsi="Courier New" w:cs="Courier New"/>
-          <w:sz w:val="18"/>
-          <w:szCs w:val="18"/>
-          <w:lang w:val="en-US"/>
-        </w:rPr>
-        <w:t>x.getSamples</w:t>
-      </w:r>
-      <w:proofErr w:type="spellEnd"/>
-      <w:r>
-        <w:rPr>
-          <w:rFonts w:ascii="Courier New" w:hAnsi="Courier New" w:cs="Courier New"/>
-          <w:sz w:val="18"/>
-          <w:szCs w:val="18"/>
-          <w:lang w:val="en-US"/>
-        </w:rPr>
-        <w:t>()</w:t>
+        <w:t>samples = x.getSamples()</w:t>
       </w:r>
     </w:p>
     <w:p>
@@ -925,7 +867,6 @@
         </w:rPr>
         <w:t xml:space="preserve">To generate multiple sample sets using </w:t>
       </w:r>
-      <w:proofErr w:type="spellStart"/>
       <w:r>
         <w:rPr>
           <w:rFonts w:ascii="Courier New" w:hAnsi="Courier New" w:cs="Courier New"/>
@@ -935,7 +876,6 @@
         </w:rPr>
         <w:t>generateSamples</w:t>
       </w:r>
-      <w:proofErr w:type="spellEnd"/>
       <w:r>
         <w:rPr>
           <w:rFonts w:ascii="LM Roman 10" w:hAnsi="LM Roman 10" w:cs="Courier New"/>
@@ -965,25 +905,14 @@
         </w:rPr>
         <w:t xml:space="preserve">, instead use </w:t>
       </w:r>
-      <w:proofErr w:type="spellStart"/>
-      <w:r>
-        <w:rPr>
-          <w:rFonts w:ascii="Courier New" w:hAnsi="Courier New" w:cs="Courier New"/>
-          <w:sz w:val="18"/>
-          <w:szCs w:val="18"/>
-          <w:lang w:val="en-US"/>
-        </w:rPr>
-        <w:t>np.random.seed</w:t>
-      </w:r>
-      <w:proofErr w:type="spellEnd"/>
-      <w:r>
-        <w:rPr>
-          <w:rFonts w:ascii="Courier New" w:hAnsi="Courier New" w:cs="Courier New"/>
-          <w:sz w:val="18"/>
-          <w:szCs w:val="18"/>
-          <w:lang w:val="en-US"/>
-        </w:rPr>
-        <w:t>()</w:t>
+      <w:r>
+        <w:rPr>
+          <w:rFonts w:ascii="Courier New" w:hAnsi="Courier New" w:cs="Courier New"/>
+          <w:sz w:val="18"/>
+          <w:szCs w:val="18"/>
+          <w:lang w:val="en-US"/>
+        </w:rPr>
+        <w:t>np.random.seed()</w:t>
       </w:r>
       <w:r>
         <w:rPr>
@@ -994,7 +923,6 @@
         </w:rPr>
         <w:t xml:space="preserve"> (before calling </w:t>
       </w:r>
-      <w:proofErr w:type="spellStart"/>
       <w:r>
         <w:rPr>
           <w:rFonts w:ascii="Courier New" w:hAnsi="Courier New" w:cs="Courier New"/>
@@ -1004,7 +932,6 @@
         </w:rPr>
         <w:t>generateSamples</w:t>
       </w:r>
-      <w:proofErr w:type="spellEnd"/>
       <w:r>
         <w:rPr>
           <w:rFonts w:ascii="LM Roman 10" w:hAnsi="LM Roman 10" w:cs="Courier New"/>
@@ -1014,7 +941,6 @@
         </w:rPr>
         <w:t xml:space="preserve">) and do not set a seed in </w:t>
       </w:r>
-      <w:proofErr w:type="spellStart"/>
       <w:r>
         <w:rPr>
           <w:rFonts w:ascii="Courier New" w:hAnsi="Courier New" w:cs="Courier New"/>
@@ -1024,7 +950,6 @@
         </w:rPr>
         <w:t>generateSamples</w:t>
       </w:r>
-      <w:proofErr w:type="spellEnd"/>
       <w:r>
         <w:rPr>
           <w:rFonts w:ascii="LM Roman 10" w:hAnsi="LM Roman 10" w:cs="Courier New"/>
@@ -1059,19 +984,8 @@
           <w:szCs w:val="18"/>
           <w:lang w:val="en-US"/>
         </w:rPr>
-        <w:t xml:space="preserve"> </w:t>
-      </w:r>
-      <w:proofErr w:type="spellStart"/>
-      <w:r>
-        <w:rPr>
-          <w:rFonts w:ascii="Courier New" w:hAnsi="Courier New" w:cs="Courier New"/>
-          <w:sz w:val="18"/>
-          <w:szCs w:val="18"/>
-          <w:lang w:val="en-US"/>
-        </w:rPr>
-        <w:t>generateSamples</w:t>
-      </w:r>
-      <w:proofErr w:type="spellEnd"/>
+        <w:t xml:space="preserve"> generateSamples</w:t>
+      </w:r>
       <w:r>
         <w:rPr>
           <w:rFonts w:ascii="LM Roman 10" w:hAnsi="LM Roman 10" w:cs="Courier New"/>
@@ -1124,54 +1038,23 @@
         </w:rPr>
         <w:t xml:space="preserve"> method with </w:t>
       </w:r>
-      <w:proofErr w:type="spellStart"/>
-      <w:r>
-        <w:rPr>
-          <w:rFonts w:ascii="Courier New" w:hAnsi="Courier New" w:cs="Courier New"/>
-          <w:sz w:val="18"/>
-          <w:szCs w:val="18"/>
-          <w:lang w:val="en-US"/>
-        </w:rPr>
-        <w:t>use_minimizer</w:t>
-      </w:r>
-      <w:proofErr w:type="spellEnd"/>
-      <w:r>
-        <w:rPr>
-          <w:rFonts w:ascii="Courier New" w:hAnsi="Courier New" w:cs="Courier New"/>
-          <w:sz w:val="18"/>
-          <w:szCs w:val="18"/>
-          <w:lang w:val="en-US"/>
-        </w:rPr>
-        <w:t>=True</w:t>
-      </w:r>
-      <w:r>
-        <w:rPr>
-          <w:rFonts w:ascii="LM Roman 10" w:hAnsi="LM Roman 10" w:cs="Courier New"/>
-          <w:sz w:val="18"/>
-          <w:szCs w:val="18"/>
-          <w:lang w:val="en-US"/>
-        </w:rPr>
-        <w:t xml:space="preserve"> will use a </w:t>
-      </w:r>
-      <w:proofErr w:type="spellStart"/>
-      <w:r>
-        <w:rPr>
-          <w:rFonts w:ascii="LM Roman 10" w:hAnsi="LM Roman 10" w:cs="Courier New"/>
-          <w:sz w:val="18"/>
-          <w:szCs w:val="18"/>
-          <w:lang w:val="en-US"/>
-        </w:rPr>
-        <w:t>Nelder</w:t>
-      </w:r>
-      <w:proofErr w:type="spellEnd"/>
-      <w:r>
-        <w:rPr>
-          <w:rFonts w:ascii="LM Roman 10" w:hAnsi="LM Roman 10" w:cs="Courier New"/>
-          <w:sz w:val="18"/>
-          <w:szCs w:val="18"/>
-          <w:lang w:val="en-US"/>
-        </w:rPr>
-        <w:t xml:space="preserve">-Mead optimizer to minimize the negative log likelihood. An initial guess </w:t>
+      <w:r>
+        <w:rPr>
+          <w:rFonts w:ascii="Courier New" w:hAnsi="Courier New" w:cs="Courier New"/>
+          <w:sz w:val="18"/>
+          <w:szCs w:val="18"/>
+          <w:lang w:val="en-US"/>
+        </w:rPr>
+        <w:t>use_minimizer=True</w:t>
+      </w:r>
+      <w:r>
+        <w:rPr>
+          <w:rFonts w:ascii="LM Roman 10" w:hAnsi="LM Roman 10" w:cs="Courier New"/>
+          <w:sz w:val="18"/>
+          <w:szCs w:val="18"/>
+          <w:lang w:val="en-US"/>
+        </w:rPr>
+        <w:t xml:space="preserve"> will use a Nelder-Mead optimizer to minimize the negative log likelihood. An initial guess </w:t>
       </w:r>
       <w:r>
         <w:rPr>
@@ -1431,16 +1314,7 @@
               <w:szCs w:val="18"/>
               <w:lang w:val="en-US"/>
             </w:rPr>
-            <m:t>∈(0, 1</m:t>
-          </m:r>
-          <m:r>
-            <w:rPr>
-              <w:rFonts w:ascii="Cambria Math" w:hAnsi="Cambria Math"/>
-              <w:sz w:val="18"/>
-              <w:szCs w:val="18"/>
-              <w:lang w:val="en-US"/>
-            </w:rPr>
-            <m:t>)</m:t>
+            <m:t>∈(0, 1)</m:t>
           </m:r>
         </m:oMath>
       </m:oMathPara>
@@ -1786,22 +1660,8 @@
                   <w:szCs w:val="18"/>
                   <w:lang w:val="en-US"/>
                 </w:rPr>
-                <m:t>oth</m:t>
+                <m:t>otherwise</m:t>
               </m:r>
-              <w:proofErr w:type="spellStart"/>
-              <m:r>
-                <m:rPr>
-                  <m:nor/>
-                </m:rPr>
-                <w:rPr>
-                  <w:rFonts w:ascii="Cambria Math" w:hAnsi="Cambria Math"/>
-                  <w:sz w:val="18"/>
-                  <w:szCs w:val="18"/>
-                  <w:lang w:val="en-US"/>
-                </w:rPr>
-                <m:t>erwise</m:t>
-              </m:r>
-              <w:proofErr w:type="spellEnd"/>
             </m:e>
           </m:mr>
         </m:m>
@@ -1846,15 +1706,6 @@
         </w:rPr>
       </w:pPr>
       <m:oMath>
-        <m:r>
-          <w:rPr>
-            <w:rFonts w:ascii="Cambria Math" w:hAnsi="Cambria Math"/>
-            <w:sz w:val="18"/>
-            <w:szCs w:val="18"/>
-            <w:lang w:val="en-US"/>
-          </w:rPr>
-          <w:tab/>
-        </m:r>
         <m:acc>
           <m:accPr>
             <m:ctrlPr>
@@ -2284,27 +2135,7 @@
           <w:szCs w:val="18"/>
           <w:lang w:val="en-US"/>
         </w:rPr>
-        <w:t xml:space="preserve">x.MLE(n=10, </w:t>
-      </w:r>
-      <w:proofErr w:type="spellStart"/>
-      <w:r>
-        <w:rPr>
-          <w:rFonts w:ascii="Courier New" w:hAnsi="Courier New" w:cs="Courier New"/>
-          <w:sz w:val="18"/>
-          <w:szCs w:val="18"/>
-          <w:lang w:val="en-US"/>
-        </w:rPr>
-        <w:t>use_minimizer</w:t>
-      </w:r>
-      <w:proofErr w:type="spellEnd"/>
-      <w:r>
-        <w:rPr>
-          <w:rFonts w:ascii="Courier New" w:hAnsi="Courier New" w:cs="Courier New"/>
-          <w:sz w:val="18"/>
-          <w:szCs w:val="18"/>
-          <w:lang w:val="en-US"/>
-        </w:rPr>
-        <w:t>=True, p0=0.1)</w:t>
+        <w:t>x.MLE(n=10, use_minimizer=True, p0=0.1)</w:t>
       </w:r>
     </w:p>
     <w:p>
@@ -2345,25 +2176,14 @@
           <w:lang w:val="en-US"/>
         </w:rPr>
       </w:pPr>
-      <w:proofErr w:type="spellStart"/>
-      <w:r>
-        <w:rPr>
-          <w:rFonts w:ascii="Courier New" w:hAnsi="Courier New" w:cs="Courier New"/>
-          <w:sz w:val="18"/>
-          <w:szCs w:val="18"/>
-          <w:lang w:val="en-US"/>
-        </w:rPr>
-        <w:t>x.GOF</w:t>
-      </w:r>
-      <w:proofErr w:type="spellEnd"/>
-      <w:r>
-        <w:rPr>
-          <w:rFonts w:ascii="Courier New" w:hAnsi="Courier New" w:cs="Courier New"/>
-          <w:sz w:val="18"/>
-          <w:szCs w:val="18"/>
-          <w:lang w:val="en-US"/>
-        </w:rPr>
-        <w:t>(n=10)</w:t>
+      <w:r>
+        <w:rPr>
+          <w:rFonts w:ascii="Courier New" w:hAnsi="Courier New" w:cs="Courier New"/>
+          <w:sz w:val="18"/>
+          <w:szCs w:val="18"/>
+          <w:lang w:val="en-US"/>
+        </w:rPr>
+        <w:t>x.GOF(n=10)</w:t>
       </w:r>
     </w:p>
     <w:p>
@@ -2422,45 +2242,14 @@
           <w:lang w:val="en-US"/>
         </w:rPr>
       </w:pPr>
-      <w:proofErr w:type="spellStart"/>
-      <w:r>
-        <w:rPr>
-          <w:rFonts w:ascii="Courier New" w:hAnsi="Courier New" w:cs="Courier New"/>
-          <w:sz w:val="18"/>
-          <w:szCs w:val="18"/>
-          <w:lang w:val="en-US"/>
-        </w:rPr>
-        <w:t>x.GOF</w:t>
-      </w:r>
-      <w:proofErr w:type="spellEnd"/>
-      <w:r>
-        <w:rPr>
-          <w:rFonts w:ascii="Courier New" w:hAnsi="Courier New" w:cs="Courier New"/>
-          <w:sz w:val="18"/>
-          <w:szCs w:val="18"/>
-          <w:lang w:val="en-US"/>
-        </w:rPr>
-        <w:t xml:space="preserve">(n=10, </w:t>
-      </w:r>
-      <w:proofErr w:type="spellStart"/>
-      <w:r>
-        <w:rPr>
-          <w:rFonts w:ascii="Courier New" w:hAnsi="Courier New" w:cs="Courier New"/>
-          <w:sz w:val="18"/>
-          <w:szCs w:val="18"/>
-          <w:lang w:val="en-US"/>
-        </w:rPr>
-        <w:t>use_minimizer</w:t>
-      </w:r>
-      <w:proofErr w:type="spellEnd"/>
-      <w:r>
-        <w:rPr>
-          <w:rFonts w:ascii="Courier New" w:hAnsi="Courier New" w:cs="Courier New"/>
-          <w:sz w:val="18"/>
-          <w:szCs w:val="18"/>
-          <w:lang w:val="en-US"/>
-        </w:rPr>
-        <w:t>=True, p0=0.1)</w:t>
+      <w:r>
+        <w:rPr>
+          <w:rFonts w:ascii="Courier New" w:hAnsi="Courier New" w:cs="Courier New"/>
+          <w:sz w:val="18"/>
+          <w:szCs w:val="18"/>
+          <w:lang w:val="en-US"/>
+        </w:rPr>
+        <w:t>x.GOF(n=10, use_minimizer=True, p0=0.1)</w:t>
       </w:r>
     </w:p>
     <w:p>
@@ -2508,27 +2297,7 @@
           <w:szCs w:val="18"/>
           <w:lang w:val="en-US"/>
         </w:rPr>
-        <w:t xml:space="preserve">samples = </w:t>
-      </w:r>
-      <w:proofErr w:type="spellStart"/>
-      <w:r>
-        <w:rPr>
-          <w:rFonts w:ascii="Courier New" w:hAnsi="Courier New" w:cs="Courier New"/>
-          <w:sz w:val="18"/>
-          <w:szCs w:val="18"/>
-          <w:lang w:val="en-US"/>
-        </w:rPr>
-        <w:t>x.getSamples</w:t>
-      </w:r>
-      <w:proofErr w:type="spellEnd"/>
-      <w:r>
-        <w:rPr>
-          <w:rFonts w:ascii="Courier New" w:hAnsi="Courier New" w:cs="Courier New"/>
-          <w:sz w:val="18"/>
-          <w:szCs w:val="18"/>
-          <w:lang w:val="en-US"/>
-        </w:rPr>
-        <w:t>()</w:t>
+        <w:t>samples = x.getSamples()</w:t>
       </w:r>
     </w:p>
     <w:p>
@@ -2644,7 +2413,6 @@
         </w:rPr>
         <w:t xml:space="preserve">To generate multiple sample sets using </w:t>
       </w:r>
-      <w:proofErr w:type="spellStart"/>
       <w:r>
         <w:rPr>
           <w:rFonts w:ascii="Courier New" w:hAnsi="Courier New" w:cs="Courier New"/>
@@ -2654,7 +2422,6 @@
         </w:rPr>
         <w:t>generateSamples</w:t>
       </w:r>
-      <w:proofErr w:type="spellEnd"/>
       <w:r>
         <w:rPr>
           <w:rFonts w:ascii="LM Roman 10" w:hAnsi="LM Roman 10" w:cs="Courier New"/>
@@ -2684,25 +2451,14 @@
         </w:rPr>
         <w:t xml:space="preserve">, instead use </w:t>
       </w:r>
-      <w:proofErr w:type="spellStart"/>
-      <w:r>
-        <w:rPr>
-          <w:rFonts w:ascii="Courier New" w:hAnsi="Courier New" w:cs="Courier New"/>
-          <w:sz w:val="18"/>
-          <w:szCs w:val="18"/>
-          <w:lang w:val="en-US"/>
-        </w:rPr>
-        <w:t>np.random.seed</w:t>
-      </w:r>
-      <w:proofErr w:type="spellEnd"/>
-      <w:r>
-        <w:rPr>
-          <w:rFonts w:ascii="Courier New" w:hAnsi="Courier New" w:cs="Courier New"/>
-          <w:sz w:val="18"/>
-          <w:szCs w:val="18"/>
-          <w:lang w:val="en-US"/>
-        </w:rPr>
-        <w:t>()</w:t>
+      <w:r>
+        <w:rPr>
+          <w:rFonts w:ascii="Courier New" w:hAnsi="Courier New" w:cs="Courier New"/>
+          <w:sz w:val="18"/>
+          <w:szCs w:val="18"/>
+          <w:lang w:val="en-US"/>
+        </w:rPr>
+        <w:t>np.random.seed()</w:t>
       </w:r>
       <w:r>
         <w:rPr>
@@ -2713,7 +2469,6 @@
         </w:rPr>
         <w:t xml:space="preserve"> (before calling </w:t>
       </w:r>
-      <w:proofErr w:type="spellStart"/>
       <w:r>
         <w:rPr>
           <w:rFonts w:ascii="Courier New" w:hAnsi="Courier New" w:cs="Courier New"/>
@@ -2723,7 +2478,6 @@
         </w:rPr>
         <w:t>generateSamples</w:t>
       </w:r>
-      <w:proofErr w:type="spellEnd"/>
       <w:r>
         <w:rPr>
           <w:rFonts w:ascii="LM Roman 10" w:hAnsi="LM Roman 10" w:cs="Courier New"/>
@@ -2733,7 +2487,6 @@
         </w:rPr>
         <w:t xml:space="preserve">) and do not set a seed in </w:t>
       </w:r>
-      <w:proofErr w:type="spellStart"/>
       <w:r>
         <w:rPr>
           <w:rFonts w:ascii="Courier New" w:hAnsi="Courier New" w:cs="Courier New"/>
@@ -2743,7 +2496,6 @@
         </w:rPr>
         <w:t>generateSamples</w:t>
       </w:r>
-      <w:proofErr w:type="spellEnd"/>
       <w:r>
         <w:rPr>
           <w:rFonts w:ascii="LM Roman 10" w:hAnsi="LM Roman 10" w:cs="Courier New"/>
@@ -2778,19 +2530,8 @@
           <w:szCs w:val="18"/>
           <w:lang w:val="en-US"/>
         </w:rPr>
-        <w:t xml:space="preserve"> </w:t>
-      </w:r>
-      <w:proofErr w:type="spellStart"/>
-      <w:r>
-        <w:rPr>
-          <w:rFonts w:ascii="Courier New" w:hAnsi="Courier New" w:cs="Courier New"/>
-          <w:sz w:val="18"/>
-          <w:szCs w:val="18"/>
-          <w:lang w:val="en-US"/>
-        </w:rPr>
-        <w:t>generateSamples</w:t>
-      </w:r>
-      <w:proofErr w:type="spellEnd"/>
+        <w:t xml:space="preserve"> generateSamples</w:t>
+      </w:r>
       <w:r>
         <w:rPr>
           <w:rFonts w:ascii="LM Roman 10" w:hAnsi="LM Roman 10" w:cs="Courier New"/>
@@ -2843,54 +2584,23 @@
         </w:rPr>
         <w:t xml:space="preserve"> method with </w:t>
       </w:r>
-      <w:proofErr w:type="spellStart"/>
-      <w:r>
-        <w:rPr>
-          <w:rFonts w:ascii="Courier New" w:hAnsi="Courier New" w:cs="Courier New"/>
-          <w:sz w:val="18"/>
-          <w:szCs w:val="18"/>
-          <w:lang w:val="en-US"/>
-        </w:rPr>
-        <w:t>use_minimizer</w:t>
-      </w:r>
-      <w:proofErr w:type="spellEnd"/>
-      <w:r>
-        <w:rPr>
-          <w:rFonts w:ascii="Courier New" w:hAnsi="Courier New" w:cs="Courier New"/>
-          <w:sz w:val="18"/>
-          <w:szCs w:val="18"/>
-          <w:lang w:val="en-US"/>
-        </w:rPr>
-        <w:t>=True</w:t>
-      </w:r>
-      <w:r>
-        <w:rPr>
-          <w:rFonts w:ascii="LM Roman 10" w:hAnsi="LM Roman 10" w:cs="Courier New"/>
-          <w:sz w:val="18"/>
-          <w:szCs w:val="18"/>
-          <w:lang w:val="en-US"/>
-        </w:rPr>
-        <w:t xml:space="preserve"> will use a </w:t>
-      </w:r>
-      <w:proofErr w:type="spellStart"/>
-      <w:r>
-        <w:rPr>
-          <w:rFonts w:ascii="LM Roman 10" w:hAnsi="LM Roman 10" w:cs="Courier New"/>
-          <w:sz w:val="18"/>
-          <w:szCs w:val="18"/>
-          <w:lang w:val="en-US"/>
-        </w:rPr>
-        <w:t>Nelder</w:t>
-      </w:r>
-      <w:proofErr w:type="spellEnd"/>
-      <w:r>
-        <w:rPr>
-          <w:rFonts w:ascii="LM Roman 10" w:hAnsi="LM Roman 10" w:cs="Courier New"/>
-          <w:sz w:val="18"/>
-          <w:szCs w:val="18"/>
-          <w:lang w:val="en-US"/>
-        </w:rPr>
-        <w:t xml:space="preserve">-Mead optimizer to minimize the negative log likelihood. An initial guess </w:t>
+      <w:r>
+        <w:rPr>
+          <w:rFonts w:ascii="Courier New" w:hAnsi="Courier New" w:cs="Courier New"/>
+          <w:sz w:val="18"/>
+          <w:szCs w:val="18"/>
+          <w:lang w:val="en-US"/>
+        </w:rPr>
+        <w:t>use_minimizer=True</w:t>
+      </w:r>
+      <w:r>
+        <w:rPr>
+          <w:rFonts w:ascii="LM Roman 10" w:hAnsi="LM Roman 10" w:cs="Courier New"/>
+          <w:sz w:val="18"/>
+          <w:szCs w:val="18"/>
+          <w:lang w:val="en-US"/>
+        </w:rPr>
+        <w:t xml:space="preserve"> will use a Nelder-Mead optimizer to minimize the negative log likelihood. An initial guess </w:t>
       </w:r>
       <w:r>
         <w:rPr>
@@ -3204,7 +2914,6 @@
           <w:lang w:val="en-US"/>
         </w:rPr>
       </w:pPr>
-      <w:proofErr w:type="spellStart"/>
       <w:r>
         <w:rPr>
           <w:rFonts w:ascii="LM Roman 10" w:hAnsi="LM Roman 10"/>
@@ -3223,7 +2932,6 @@
         </w:rPr>
         <w:t>GEOMETRIC</w:t>
       </w:r>
-      <w:proofErr w:type="spellEnd"/>
     </w:p>
     <w:p>
       <w:pPr>
@@ -3300,16 +3008,7 @@
               <w:szCs w:val="18"/>
               <w:lang w:val="en-US"/>
             </w:rPr>
-            <m:t>∈(0, 1</m:t>
-          </m:r>
-          <m:r>
-            <w:rPr>
-              <w:rFonts w:ascii="Cambria Math" w:hAnsi="Cambria Math"/>
-              <w:sz w:val="18"/>
-              <w:szCs w:val="18"/>
-              <w:lang w:val="en-US"/>
-            </w:rPr>
-            <m:t>)</m:t>
+            <m:t>∈(0, 1)</m:t>
           </m:r>
         </m:oMath>
       </m:oMathPara>
@@ -3551,25 +3250,7 @@
                   <w:szCs w:val="18"/>
                   <w:lang w:val="en-US"/>
                 </w:rPr>
-                <m:t xml:space="preserve"> x∈{1, </m:t>
-              </m:r>
-              <m:r>
-                <w:rPr>
-                  <w:rFonts w:ascii="Cambria Math" w:hAnsi="Cambria Math"/>
-                  <w:sz w:val="18"/>
-                  <w:szCs w:val="18"/>
-                  <w:lang w:val="en-US"/>
-                </w:rPr>
-                <m:t>2,</m:t>
-              </m:r>
-              <m:r>
-                <w:rPr>
-                  <w:rFonts w:ascii="Cambria Math" w:hAnsi="Cambria Math"/>
-                  <w:sz w:val="18"/>
-                  <w:szCs w:val="18"/>
-                  <w:lang w:val="en-US"/>
-                </w:rPr>
-                <m:t>⋯}</m:t>
+                <m:t xml:space="preserve"> x∈{1, 2,⋯}</m:t>
               </m:r>
             </m:e>
           </m:mr>
@@ -3585,22 +3266,8 @@
                   <w:szCs w:val="18"/>
                   <w:lang w:val="en-US"/>
                 </w:rPr>
-                <m:t>oth</m:t>
+                <m:t>otherwise</m:t>
               </m:r>
-              <w:proofErr w:type="spellStart"/>
-              <m:r>
-                <m:rPr>
-                  <m:nor/>
-                </m:rPr>
-                <w:rPr>
-                  <w:rFonts w:ascii="Cambria Math" w:hAnsi="Cambria Math"/>
-                  <w:sz w:val="18"/>
-                  <w:szCs w:val="18"/>
-                  <w:lang w:val="en-US"/>
-                </w:rPr>
-                <m:t>erwise</m:t>
-              </m:r>
-              <w:proofErr w:type="spellEnd"/>
             </m:e>
           </m:mr>
         </m:m>
@@ -3844,27 +3511,7 @@
           <w:szCs w:val="18"/>
           <w:lang w:val="en-US"/>
         </w:rPr>
-        <w:t>x.setDistribution(</w:t>
-      </w:r>
-      <w:proofErr w:type="spellStart"/>
-      <w:r>
-        <w:rPr>
-          <w:rFonts w:ascii="Courier New" w:hAnsi="Courier New" w:cs="Courier New"/>
-          <w:sz w:val="18"/>
-          <w:szCs w:val="18"/>
-          <w:lang w:val="en-US"/>
-        </w:rPr>
-        <w:t>dt.GEOMETRIC</w:t>
-      </w:r>
-      <w:proofErr w:type="spellEnd"/>
-      <w:r>
-        <w:rPr>
-          <w:rFonts w:ascii="Courier New" w:hAnsi="Courier New" w:cs="Courier New"/>
-          <w:sz w:val="18"/>
-          <w:szCs w:val="18"/>
-          <w:lang w:val="en-US"/>
-        </w:rPr>
-        <w:t>)</w:t>
+        <w:t>x.setDistribution(dt.GEOMETRIC)</w:t>
       </w:r>
     </w:p>
     <w:p>
@@ -3950,27 +3597,7 @@
           <w:szCs w:val="18"/>
           <w:lang w:val="en-US"/>
         </w:rPr>
-        <w:t>x.MLE(</w:t>
-      </w:r>
-      <w:proofErr w:type="spellStart"/>
-      <w:r>
-        <w:rPr>
-          <w:rFonts w:ascii="Courier New" w:hAnsi="Courier New" w:cs="Courier New"/>
-          <w:sz w:val="18"/>
-          <w:szCs w:val="18"/>
-          <w:lang w:val="en-US"/>
-        </w:rPr>
-        <w:t>use_minimizer</w:t>
-      </w:r>
-      <w:proofErr w:type="spellEnd"/>
-      <w:r>
-        <w:rPr>
-          <w:rFonts w:ascii="Courier New" w:hAnsi="Courier New" w:cs="Courier New"/>
-          <w:sz w:val="18"/>
-          <w:szCs w:val="18"/>
-          <w:lang w:val="en-US"/>
-        </w:rPr>
-        <w:t>=True, p0=0.5)</w:t>
+        <w:t>x.MLE(use_minimizer=True, p0=0.5)</w:t>
       </w:r>
     </w:p>
     <w:p>
@@ -4011,25 +3638,14 @@
           <w:lang w:val="en-US"/>
         </w:rPr>
       </w:pPr>
-      <w:proofErr w:type="spellStart"/>
-      <w:r>
-        <w:rPr>
-          <w:rFonts w:ascii="Courier New" w:hAnsi="Courier New" w:cs="Courier New"/>
-          <w:sz w:val="18"/>
-          <w:szCs w:val="18"/>
-          <w:lang w:val="en-US"/>
-        </w:rPr>
-        <w:t>x.GOF</w:t>
-      </w:r>
-      <w:proofErr w:type="spellEnd"/>
-      <w:r>
-        <w:rPr>
-          <w:rFonts w:ascii="Courier New" w:hAnsi="Courier New" w:cs="Courier New"/>
-          <w:sz w:val="18"/>
-          <w:szCs w:val="18"/>
-          <w:lang w:val="en-US"/>
-        </w:rPr>
-        <w:t>()</w:t>
+      <w:r>
+        <w:rPr>
+          <w:rFonts w:ascii="Courier New" w:hAnsi="Courier New" w:cs="Courier New"/>
+          <w:sz w:val="18"/>
+          <w:szCs w:val="18"/>
+          <w:lang w:val="en-US"/>
+        </w:rPr>
+        <w:t>x.GOF()</w:t>
       </w:r>
     </w:p>
     <w:p>
@@ -4070,45 +3686,14 @@
           <w:lang w:val="en-US"/>
         </w:rPr>
       </w:pPr>
-      <w:proofErr w:type="spellStart"/>
-      <w:r>
-        <w:rPr>
-          <w:rFonts w:ascii="Courier New" w:hAnsi="Courier New" w:cs="Courier New"/>
-          <w:sz w:val="18"/>
-          <w:szCs w:val="18"/>
-          <w:lang w:val="en-US"/>
-        </w:rPr>
-        <w:t>x.GOF</w:t>
-      </w:r>
-      <w:proofErr w:type="spellEnd"/>
-      <w:r>
-        <w:rPr>
-          <w:rFonts w:ascii="Courier New" w:hAnsi="Courier New" w:cs="Courier New"/>
-          <w:sz w:val="18"/>
-          <w:szCs w:val="18"/>
-          <w:lang w:val="en-US"/>
-        </w:rPr>
-        <w:t>(</w:t>
-      </w:r>
-      <w:proofErr w:type="spellStart"/>
-      <w:r>
-        <w:rPr>
-          <w:rFonts w:ascii="Courier New" w:hAnsi="Courier New" w:cs="Courier New"/>
-          <w:sz w:val="18"/>
-          <w:szCs w:val="18"/>
-          <w:lang w:val="en-US"/>
-        </w:rPr>
-        <w:t>use_minimizer</w:t>
-      </w:r>
-      <w:proofErr w:type="spellEnd"/>
-      <w:r>
-        <w:rPr>
-          <w:rFonts w:ascii="Courier New" w:hAnsi="Courier New" w:cs="Courier New"/>
-          <w:sz w:val="18"/>
-          <w:szCs w:val="18"/>
-          <w:lang w:val="en-US"/>
-        </w:rPr>
-        <w:t>=True, p0=0.5)</w:t>
+      <w:r>
+        <w:rPr>
+          <w:rFonts w:ascii="Courier New" w:hAnsi="Courier New" w:cs="Courier New"/>
+          <w:sz w:val="18"/>
+          <w:szCs w:val="18"/>
+          <w:lang w:val="en-US"/>
+        </w:rPr>
+        <w:t>x.GOF(use_minimizer=True, p0=0.5)</w:t>
       </w:r>
     </w:p>
     <w:p>
@@ -4156,27 +3741,7 @@
           <w:szCs w:val="18"/>
           <w:lang w:val="en-US"/>
         </w:rPr>
-        <w:t xml:space="preserve">samples = </w:t>
-      </w:r>
-      <w:proofErr w:type="spellStart"/>
-      <w:r>
-        <w:rPr>
-          <w:rFonts w:ascii="Courier New" w:hAnsi="Courier New" w:cs="Courier New"/>
-          <w:sz w:val="18"/>
-          <w:szCs w:val="18"/>
-          <w:lang w:val="en-US"/>
-        </w:rPr>
-        <w:t>x.getSamples</w:t>
-      </w:r>
-      <w:proofErr w:type="spellEnd"/>
-      <w:r>
-        <w:rPr>
-          <w:rFonts w:ascii="Courier New" w:hAnsi="Courier New" w:cs="Courier New"/>
-          <w:sz w:val="18"/>
-          <w:szCs w:val="18"/>
-          <w:lang w:val="en-US"/>
-        </w:rPr>
-        <w:t>()</w:t>
+        <w:t>samples = x.getSamples()</w:t>
       </w:r>
     </w:p>
     <w:p>
@@ -4274,7 +3839,6 @@
         </w:rPr>
         <w:t xml:space="preserve">To generate multiple sample sets using </w:t>
       </w:r>
-      <w:proofErr w:type="spellStart"/>
       <w:r>
         <w:rPr>
           <w:rFonts w:ascii="Courier New" w:hAnsi="Courier New" w:cs="Courier New"/>
@@ -4284,7 +3848,6 @@
         </w:rPr>
         <w:t>generateSamples</w:t>
       </w:r>
-      <w:proofErr w:type="spellEnd"/>
       <w:r>
         <w:rPr>
           <w:rFonts w:ascii="LM Roman 10" w:hAnsi="LM Roman 10" w:cs="Courier New"/>
@@ -4314,25 +3877,14 @@
         </w:rPr>
         <w:t xml:space="preserve">, instead use </w:t>
       </w:r>
-      <w:proofErr w:type="spellStart"/>
-      <w:r>
-        <w:rPr>
-          <w:rFonts w:ascii="Courier New" w:hAnsi="Courier New" w:cs="Courier New"/>
-          <w:sz w:val="18"/>
-          <w:szCs w:val="18"/>
-          <w:lang w:val="en-US"/>
-        </w:rPr>
-        <w:t>np.random.seed</w:t>
-      </w:r>
-      <w:proofErr w:type="spellEnd"/>
-      <w:r>
-        <w:rPr>
-          <w:rFonts w:ascii="Courier New" w:hAnsi="Courier New" w:cs="Courier New"/>
-          <w:sz w:val="18"/>
-          <w:szCs w:val="18"/>
-          <w:lang w:val="en-US"/>
-        </w:rPr>
-        <w:t>()</w:t>
+      <w:r>
+        <w:rPr>
+          <w:rFonts w:ascii="Courier New" w:hAnsi="Courier New" w:cs="Courier New"/>
+          <w:sz w:val="18"/>
+          <w:szCs w:val="18"/>
+          <w:lang w:val="en-US"/>
+        </w:rPr>
+        <w:t>np.random.seed()</w:t>
       </w:r>
       <w:r>
         <w:rPr>
@@ -4343,7 +3895,6 @@
         </w:rPr>
         <w:t xml:space="preserve"> (before calling </w:t>
       </w:r>
-      <w:proofErr w:type="spellStart"/>
       <w:r>
         <w:rPr>
           <w:rFonts w:ascii="Courier New" w:hAnsi="Courier New" w:cs="Courier New"/>
@@ -4353,7 +3904,6 @@
         </w:rPr>
         <w:t>generateSamples</w:t>
       </w:r>
-      <w:proofErr w:type="spellEnd"/>
       <w:r>
         <w:rPr>
           <w:rFonts w:ascii="LM Roman 10" w:hAnsi="LM Roman 10" w:cs="Courier New"/>
@@ -4363,7 +3913,6 @@
         </w:rPr>
         <w:t xml:space="preserve">) and do not set a seed in </w:t>
       </w:r>
-      <w:proofErr w:type="spellStart"/>
       <w:r>
         <w:rPr>
           <w:rFonts w:ascii="Courier New" w:hAnsi="Courier New" w:cs="Courier New"/>
@@ -4373,7 +3922,6 @@
         </w:rPr>
         <w:t>generateSamples</w:t>
       </w:r>
-      <w:proofErr w:type="spellEnd"/>
       <w:r>
         <w:rPr>
           <w:rFonts w:ascii="LM Roman 10" w:hAnsi="LM Roman 10" w:cs="Courier New"/>
@@ -4408,19 +3956,8 @@
           <w:szCs w:val="18"/>
           <w:lang w:val="en-US"/>
         </w:rPr>
-        <w:t xml:space="preserve"> </w:t>
-      </w:r>
-      <w:proofErr w:type="spellStart"/>
-      <w:r>
-        <w:rPr>
-          <w:rFonts w:ascii="Courier New" w:hAnsi="Courier New" w:cs="Courier New"/>
-          <w:sz w:val="18"/>
-          <w:szCs w:val="18"/>
-          <w:lang w:val="en-US"/>
-        </w:rPr>
-        <w:t>generateSamples</w:t>
-      </w:r>
-      <w:proofErr w:type="spellEnd"/>
+        <w:t xml:space="preserve"> generateSamples</w:t>
+      </w:r>
       <w:r>
         <w:rPr>
           <w:rFonts w:ascii="LM Roman 10" w:hAnsi="LM Roman 10" w:cs="Courier New"/>
@@ -4473,54 +4010,23 @@
         </w:rPr>
         <w:t xml:space="preserve"> method with </w:t>
       </w:r>
-      <w:proofErr w:type="spellStart"/>
-      <w:r>
-        <w:rPr>
-          <w:rFonts w:ascii="Courier New" w:hAnsi="Courier New" w:cs="Courier New"/>
-          <w:sz w:val="18"/>
-          <w:szCs w:val="18"/>
-          <w:lang w:val="en-US"/>
-        </w:rPr>
-        <w:t>use_minimizer</w:t>
-      </w:r>
-      <w:proofErr w:type="spellEnd"/>
-      <w:r>
-        <w:rPr>
-          <w:rFonts w:ascii="Courier New" w:hAnsi="Courier New" w:cs="Courier New"/>
-          <w:sz w:val="18"/>
-          <w:szCs w:val="18"/>
-          <w:lang w:val="en-US"/>
-        </w:rPr>
-        <w:t>=True</w:t>
-      </w:r>
-      <w:r>
-        <w:rPr>
-          <w:rFonts w:ascii="LM Roman 10" w:hAnsi="LM Roman 10" w:cs="Courier New"/>
-          <w:sz w:val="18"/>
-          <w:szCs w:val="18"/>
-          <w:lang w:val="en-US"/>
-        </w:rPr>
-        <w:t xml:space="preserve"> will use a </w:t>
-      </w:r>
-      <w:proofErr w:type="spellStart"/>
-      <w:r>
-        <w:rPr>
-          <w:rFonts w:ascii="LM Roman 10" w:hAnsi="LM Roman 10" w:cs="Courier New"/>
-          <w:sz w:val="18"/>
-          <w:szCs w:val="18"/>
-          <w:lang w:val="en-US"/>
-        </w:rPr>
-        <w:t>Nelder</w:t>
-      </w:r>
-      <w:proofErr w:type="spellEnd"/>
-      <w:r>
-        <w:rPr>
-          <w:rFonts w:ascii="LM Roman 10" w:hAnsi="LM Roman 10" w:cs="Courier New"/>
-          <w:sz w:val="18"/>
-          <w:szCs w:val="18"/>
-          <w:lang w:val="en-US"/>
-        </w:rPr>
-        <w:t xml:space="preserve">-Mead optimizer to minimize the negative log likelihood. An initial guess </w:t>
+      <w:r>
+        <w:rPr>
+          <w:rFonts w:ascii="Courier New" w:hAnsi="Courier New" w:cs="Courier New"/>
+          <w:sz w:val="18"/>
+          <w:szCs w:val="18"/>
+          <w:lang w:val="en-US"/>
+        </w:rPr>
+        <w:t>use_minimizer=True</w:t>
+      </w:r>
+      <w:r>
+        <w:rPr>
+          <w:rFonts w:ascii="LM Roman 10" w:hAnsi="LM Roman 10" w:cs="Courier New"/>
+          <w:sz w:val="18"/>
+          <w:szCs w:val="18"/>
+          <w:lang w:val="en-US"/>
+        </w:rPr>
+        <w:t xml:space="preserve"> will use a Nelder-Mead optimizer to minimize the negative log likelihood. An initial guess </w:t>
       </w:r>
       <w:r>
         <w:rPr>
@@ -4816,7 +4322,6 @@
           <w:lang w:val="en-US"/>
         </w:rPr>
       </w:pPr>
-      <w:proofErr w:type="spellStart"/>
       <w:r>
         <w:rPr>
           <w:rFonts w:ascii="LM Roman 10" w:hAnsi="LM Roman 10"/>
@@ -4835,7 +4340,6 @@
         </w:rPr>
         <w:t>UNIFORM</w:t>
       </w:r>
-      <w:proofErr w:type="spellEnd"/>
     </w:p>
     <w:p>
       <w:pPr>
@@ -4891,16 +4395,7 @@
               <w:szCs w:val="18"/>
               <w:lang w:val="en-US"/>
             </w:rPr>
-            <m:t>a</m:t>
-          </m:r>
-          <m:r>
-            <w:rPr>
-              <w:rFonts w:ascii="Cambria Math" w:hAnsi="Cambria Math"/>
-              <w:sz w:val="18"/>
-              <w:szCs w:val="18"/>
-              <w:lang w:val="en-US"/>
-            </w:rPr>
-            <m:t xml:space="preserve">: </m:t>
+            <m:t xml:space="preserve">a: </m:t>
           </m:r>
           <m:r>
             <m:rPr>
@@ -4921,43 +4416,7 @@
               <w:szCs w:val="18"/>
               <w:lang w:val="en-US"/>
             </w:rPr>
-            <m:t>∈(</m:t>
-          </m:r>
-          <m:r>
-            <w:rPr>
-              <w:rFonts w:ascii="Cambria Math" w:hAnsi="Cambria Math"/>
-              <w:sz w:val="18"/>
-              <w:szCs w:val="18"/>
-              <w:lang w:val="en-US"/>
-            </w:rPr>
-            <m:t>-inf</m:t>
-          </m:r>
-          <m:r>
-            <w:rPr>
-              <w:rFonts w:ascii="Cambria Math" w:hAnsi="Cambria Math"/>
-              <w:sz w:val="18"/>
-              <w:szCs w:val="18"/>
-              <w:lang w:val="en-US"/>
-            </w:rPr>
-            <m:t xml:space="preserve">, </m:t>
-          </m:r>
-          <m:r>
-            <w:rPr>
-              <w:rFonts w:ascii="Cambria Math" w:hAnsi="Cambria Math"/>
-              <w:sz w:val="18"/>
-              <w:szCs w:val="18"/>
-              <w:lang w:val="en-US"/>
-            </w:rPr>
-            <m:t>inf</m:t>
-          </m:r>
-          <m:r>
-            <w:rPr>
-              <w:rFonts w:ascii="Cambria Math" w:hAnsi="Cambria Math"/>
-              <w:sz w:val="18"/>
-              <w:szCs w:val="18"/>
-              <w:lang w:val="en-US"/>
-            </w:rPr>
-            <m:t>)</m:t>
+            <m:t>∈(-inf, inf)</m:t>
           </m:r>
         </m:oMath>
       </m:oMathPara>
@@ -5005,16 +4464,7 @@
               <w:szCs w:val="18"/>
               <w:lang w:val="en-US"/>
             </w:rPr>
-            <m:t>∈(-inf, inf</m:t>
-          </m:r>
-          <m:r>
-            <w:rPr>
-              <w:rFonts w:ascii="Cambria Math" w:hAnsi="Cambria Math"/>
-              <w:sz w:val="18"/>
-              <w:szCs w:val="18"/>
-              <w:lang w:val="en-US"/>
-            </w:rPr>
-            <m:t>)</m:t>
+            <m:t>∈(-inf, inf)</m:t>
           </m:r>
         </m:oMath>
       </m:oMathPara>
@@ -5567,27 +5017,7 @@
           <w:szCs w:val="18"/>
           <w:lang w:val="en-US"/>
         </w:rPr>
-        <w:t>x.setDistribution(</w:t>
-      </w:r>
-      <w:proofErr w:type="spellStart"/>
-      <w:r>
-        <w:rPr>
-          <w:rFonts w:ascii="Courier New" w:hAnsi="Courier New" w:cs="Courier New"/>
-          <w:sz w:val="18"/>
-          <w:szCs w:val="18"/>
-          <w:lang w:val="en-US"/>
-        </w:rPr>
-        <w:t>dt.UNIFORM</w:t>
-      </w:r>
-      <w:proofErr w:type="spellEnd"/>
-      <w:r>
-        <w:rPr>
-          <w:rFonts w:ascii="Courier New" w:hAnsi="Courier New" w:cs="Courier New"/>
-          <w:sz w:val="18"/>
-          <w:szCs w:val="18"/>
-          <w:lang w:val="en-US"/>
-        </w:rPr>
-        <w:t>)</w:t>
+        <w:t>x.setDistribution(dt.UNIFORM)</w:t>
       </w:r>
     </w:p>
     <w:p>
@@ -5666,25 +5096,14 @@
           <w:lang w:val="en-US"/>
         </w:rPr>
       </w:pPr>
-      <w:proofErr w:type="spellStart"/>
-      <w:r>
-        <w:rPr>
-          <w:rFonts w:ascii="Courier New" w:hAnsi="Courier New" w:cs="Courier New"/>
-          <w:sz w:val="18"/>
-          <w:szCs w:val="18"/>
-          <w:lang w:val="en-US"/>
-        </w:rPr>
-        <w:t>x.GOF</w:t>
-      </w:r>
-      <w:proofErr w:type="spellEnd"/>
-      <w:r>
-        <w:rPr>
-          <w:rFonts w:ascii="Courier New" w:hAnsi="Courier New" w:cs="Courier New"/>
-          <w:sz w:val="18"/>
-          <w:szCs w:val="18"/>
-          <w:lang w:val="en-US"/>
-        </w:rPr>
-        <w:t>()</w:t>
+      <w:r>
+        <w:rPr>
+          <w:rFonts w:ascii="Courier New" w:hAnsi="Courier New" w:cs="Courier New"/>
+          <w:sz w:val="18"/>
+          <w:szCs w:val="18"/>
+          <w:lang w:val="en-US"/>
+        </w:rPr>
+        <w:t>x.GOF()</w:t>
       </w:r>
     </w:p>
     <w:p>
@@ -5732,27 +5151,7 @@
           <w:szCs w:val="18"/>
           <w:lang w:val="en-US"/>
         </w:rPr>
-        <w:t xml:space="preserve">samples = </w:t>
-      </w:r>
-      <w:proofErr w:type="spellStart"/>
-      <w:r>
-        <w:rPr>
-          <w:rFonts w:ascii="Courier New" w:hAnsi="Courier New" w:cs="Courier New"/>
-          <w:sz w:val="18"/>
-          <w:szCs w:val="18"/>
-          <w:lang w:val="en-US"/>
-        </w:rPr>
-        <w:t>x.getSamples</w:t>
-      </w:r>
-      <w:proofErr w:type="spellEnd"/>
-      <w:r>
-        <w:rPr>
-          <w:rFonts w:ascii="Courier New" w:hAnsi="Courier New" w:cs="Courier New"/>
-          <w:sz w:val="18"/>
-          <w:szCs w:val="18"/>
-          <w:lang w:val="en-US"/>
-        </w:rPr>
-        <w:t>()</w:t>
+        <w:t>samples = x.getSamples()</w:t>
       </w:r>
     </w:p>
     <w:p>
@@ -5850,7 +5249,6 @@
         </w:rPr>
         <w:t xml:space="preserve">To generate multiple sample sets using </w:t>
       </w:r>
-      <w:proofErr w:type="spellStart"/>
       <w:r>
         <w:rPr>
           <w:rFonts w:ascii="Courier New" w:hAnsi="Courier New" w:cs="Courier New"/>
@@ -5860,7 +5258,6 @@
         </w:rPr>
         <w:t>generateSamples</w:t>
       </w:r>
-      <w:proofErr w:type="spellEnd"/>
       <w:r>
         <w:rPr>
           <w:rFonts w:ascii="LM Roman 10" w:hAnsi="LM Roman 10" w:cs="Courier New"/>
@@ -5890,25 +5287,14 @@
         </w:rPr>
         <w:t xml:space="preserve">, instead use </w:t>
       </w:r>
-      <w:proofErr w:type="spellStart"/>
-      <w:r>
-        <w:rPr>
-          <w:rFonts w:ascii="Courier New" w:hAnsi="Courier New" w:cs="Courier New"/>
-          <w:sz w:val="18"/>
-          <w:szCs w:val="18"/>
-          <w:lang w:val="en-US"/>
-        </w:rPr>
-        <w:t>np.random.seed</w:t>
-      </w:r>
-      <w:proofErr w:type="spellEnd"/>
-      <w:r>
-        <w:rPr>
-          <w:rFonts w:ascii="Courier New" w:hAnsi="Courier New" w:cs="Courier New"/>
-          <w:sz w:val="18"/>
-          <w:szCs w:val="18"/>
-          <w:lang w:val="en-US"/>
-        </w:rPr>
-        <w:t>()</w:t>
+      <w:r>
+        <w:rPr>
+          <w:rFonts w:ascii="Courier New" w:hAnsi="Courier New" w:cs="Courier New"/>
+          <w:sz w:val="18"/>
+          <w:szCs w:val="18"/>
+          <w:lang w:val="en-US"/>
+        </w:rPr>
+        <w:t>np.random.seed()</w:t>
       </w:r>
       <w:r>
         <w:rPr>
@@ -5919,7 +5305,6 @@
         </w:rPr>
         <w:t xml:space="preserve"> (before calling </w:t>
       </w:r>
-      <w:proofErr w:type="spellStart"/>
       <w:r>
         <w:rPr>
           <w:rFonts w:ascii="Courier New" w:hAnsi="Courier New" w:cs="Courier New"/>
@@ -5929,7 +5314,6 @@
         </w:rPr>
         <w:t>generateSamples</w:t>
       </w:r>
-      <w:proofErr w:type="spellEnd"/>
       <w:r>
         <w:rPr>
           <w:rFonts w:ascii="LM Roman 10" w:hAnsi="LM Roman 10" w:cs="Courier New"/>
@@ -5939,7 +5323,6 @@
         </w:rPr>
         <w:t xml:space="preserve">) and do not set a seed in </w:t>
       </w:r>
-      <w:proofErr w:type="spellStart"/>
       <w:r>
         <w:rPr>
           <w:rFonts w:ascii="Courier New" w:hAnsi="Courier New" w:cs="Courier New"/>
@@ -5949,7 +5332,6 @@
         </w:rPr>
         <w:t>generateSamples</w:t>
       </w:r>
-      <w:proofErr w:type="spellEnd"/>
       <w:r>
         <w:rPr>
           <w:rFonts w:ascii="LM Roman 10" w:hAnsi="LM Roman 10" w:cs="Courier New"/>
@@ -5984,19 +5366,8 @@
           <w:szCs w:val="18"/>
           <w:lang w:val="en-US"/>
         </w:rPr>
-        <w:t xml:space="preserve"> </w:t>
-      </w:r>
-      <w:proofErr w:type="spellStart"/>
-      <w:r>
-        <w:rPr>
-          <w:rFonts w:ascii="Courier New" w:hAnsi="Courier New" w:cs="Courier New"/>
-          <w:sz w:val="18"/>
-          <w:szCs w:val="18"/>
-          <w:lang w:val="en-US"/>
-        </w:rPr>
-        <w:t>generateSamples</w:t>
-      </w:r>
-      <w:proofErr w:type="spellEnd"/>
+        <w:t xml:space="preserve"> generateSamples</w:t>
+      </w:r>
       <w:r>
         <w:rPr>
           <w:rFonts w:ascii="LM Roman 10" w:hAnsi="LM Roman 10" w:cs="Courier New"/>
@@ -6247,7 +5618,6 @@
           <w:lang w:val="en-US"/>
         </w:rPr>
       </w:pPr>
-      <w:proofErr w:type="spellStart"/>
       <w:r>
         <w:rPr>
           <w:rFonts w:ascii="LM Roman 10" w:hAnsi="LM Roman 10"/>
@@ -6266,7 +5636,6 @@
         </w:rPr>
         <w:t>NORMAL</w:t>
       </w:r>
-      <w:proofErr w:type="spellEnd"/>
     </w:p>
     <w:p>
       <w:pPr>
@@ -6343,16 +5712,7 @@
               <w:szCs w:val="18"/>
               <w:lang w:val="en-US"/>
             </w:rPr>
-            <m:t>∈(-inf, inf</m:t>
-          </m:r>
-          <m:r>
-            <w:rPr>
-              <w:rFonts w:ascii="Cambria Math" w:hAnsi="Cambria Math"/>
-              <w:sz w:val="18"/>
-              <w:szCs w:val="18"/>
-              <w:lang w:val="en-US"/>
-            </w:rPr>
-            <m:t>)</m:t>
+            <m:t>∈(-inf, inf)</m:t>
           </m:r>
         </m:oMath>
       </m:oMathPara>
@@ -6435,16 +5795,7 @@
               <w:szCs w:val="18"/>
               <w:lang w:val="en-US"/>
             </w:rPr>
-            <m:t>∈[0, inf</m:t>
-          </m:r>
-          <m:r>
-            <w:rPr>
-              <w:rFonts w:ascii="Cambria Math" w:hAnsi="Cambria Math"/>
-              <w:sz w:val="18"/>
-              <w:szCs w:val="18"/>
-              <w:lang w:val="en-US"/>
-            </w:rPr>
-            <m:t>)</m:t>
+            <m:t>∈[0, inf)</m:t>
           </m:r>
         </m:oMath>
       </m:oMathPara>
@@ -7226,109 +6577,26 @@
           <w:szCs w:val="18"/>
           <w:lang w:val="en-US"/>
         </w:rPr>
-        <w:t>x.setDistribution(</w:t>
-      </w:r>
-      <w:proofErr w:type="spellStart"/>
-      <w:r>
-        <w:rPr>
-          <w:rFonts w:ascii="Courier New" w:hAnsi="Courier New" w:cs="Courier New"/>
-          <w:sz w:val="18"/>
-          <w:szCs w:val="18"/>
-          <w:lang w:val="en-US"/>
-        </w:rPr>
-        <w:t>dt.</w:t>
-      </w:r>
-      <w:r>
-        <w:rPr>
-          <w:rFonts w:ascii="Courier New" w:hAnsi="Courier New" w:cs="Courier New"/>
-          <w:sz w:val="18"/>
-          <w:szCs w:val="18"/>
-          <w:lang w:val="en-US"/>
-        </w:rPr>
-        <w:t>NORMAL</w:t>
-      </w:r>
-      <w:proofErr w:type="spellEnd"/>
-      <w:r>
-        <w:rPr>
-          <w:rFonts w:ascii="Courier New" w:hAnsi="Courier New" w:cs="Courier New"/>
-          <w:sz w:val="18"/>
-          <w:szCs w:val="18"/>
-          <w:lang w:val="en-US"/>
-        </w:rPr>
-        <w:t>)</w:t>
-      </w:r>
-    </w:p>
-    <w:p>
-      <w:pPr>
-        <w:rPr>
-          <w:rFonts w:ascii="Courier New" w:hAnsi="Courier New" w:cs="Courier New"/>
-          <w:sz w:val="18"/>
-          <w:szCs w:val="18"/>
-          <w:lang w:val="en-US"/>
-        </w:rPr>
-      </w:pPr>
-      <w:r>
-        <w:rPr>
-          <w:rFonts w:ascii="Courier New" w:hAnsi="Courier New" w:cs="Courier New"/>
-          <w:sz w:val="18"/>
-          <w:szCs w:val="18"/>
-          <w:lang w:val="en-US"/>
-        </w:rPr>
-        <w:t>x.generateSamples(</w:t>
-      </w:r>
-      <w:r>
-        <w:rPr>
-          <w:rFonts w:ascii="Courier New" w:hAnsi="Courier New" w:cs="Courier New"/>
-          <w:sz w:val="18"/>
-          <w:szCs w:val="18"/>
-          <w:lang w:val="en-US"/>
-        </w:rPr>
-        <w:t>mean</w:t>
-      </w:r>
-      <w:r>
-        <w:rPr>
-          <w:rFonts w:ascii="Courier New" w:hAnsi="Courier New" w:cs="Courier New"/>
-          <w:sz w:val="18"/>
-          <w:szCs w:val="18"/>
-          <w:lang w:val="en-US"/>
-        </w:rPr>
-        <w:t>=</w:t>
-      </w:r>
-      <w:r>
-        <w:rPr>
-          <w:rFonts w:ascii="Courier New" w:hAnsi="Courier New" w:cs="Courier New"/>
-          <w:sz w:val="18"/>
-          <w:szCs w:val="18"/>
-          <w:lang w:val="en-US"/>
-        </w:rPr>
-        <w:t>-</w:t>
-      </w:r>
-      <w:r>
-        <w:rPr>
-          <w:rFonts w:ascii="Courier New" w:hAnsi="Courier New" w:cs="Courier New"/>
-          <w:sz w:val="18"/>
-          <w:szCs w:val="18"/>
-          <w:lang w:val="en-US"/>
-        </w:rPr>
-        <w:t xml:space="preserve">3.2, </w:t>
-      </w:r>
-      <w:r>
-        <w:rPr>
-          <w:rFonts w:ascii="Courier New" w:hAnsi="Courier New" w:cs="Courier New"/>
-          <w:sz w:val="18"/>
-          <w:szCs w:val="18"/>
-          <w:lang w:val="en-US"/>
-        </w:rPr>
-        <w:t xml:space="preserve">var=2.1, </w:t>
-      </w:r>
-      <w:r>
-        <w:rPr>
-          <w:rFonts w:ascii="Courier New" w:hAnsi="Courier New" w:cs="Courier New"/>
-          <w:sz w:val="18"/>
-          <w:szCs w:val="18"/>
-          <w:lang w:val="en-US"/>
-        </w:rPr>
-        <w:t>size=1000, seed=123)</w:t>
+        <w:t>x.setDistribution(dt.NORMAL)</w:t>
+      </w:r>
+    </w:p>
+    <w:p>
+      <w:pPr>
+        <w:rPr>
+          <w:rFonts w:ascii="Courier New" w:hAnsi="Courier New" w:cs="Courier New"/>
+          <w:sz w:val="18"/>
+          <w:szCs w:val="18"/>
+          <w:lang w:val="en-US"/>
+        </w:rPr>
+      </w:pPr>
+      <w:r>
+        <w:rPr>
+          <w:rFonts w:ascii="Courier New" w:hAnsi="Courier New" w:cs="Courier New"/>
+          <w:sz w:val="18"/>
+          <w:szCs w:val="18"/>
+          <w:lang w:val="en-US"/>
+        </w:rPr>
+        <w:t>x.generateSamples(mean=-3.2, var=2.1, size=1000, seed=123)</w:t>
       </w:r>
     </w:p>
     <w:p>
@@ -7366,388 +6634,180 @@
           <w:szCs w:val="18"/>
           <w:lang w:val="en-US"/>
         </w:rPr>
-        <w:t>&gt;&gt;&gt; [-3.25733388</w:t>
-      </w:r>
-      <w:r>
-        <w:rPr>
-          <w:rFonts w:ascii="Courier New" w:hAnsi="Courier New" w:cs="Courier New"/>
-          <w:sz w:val="18"/>
-          <w:szCs w:val="18"/>
-          <w:lang w:val="en-US"/>
-        </w:rPr>
-        <w:t xml:space="preserve">, </w:t>
-      </w:r>
-      <w:r>
-        <w:rPr>
-          <w:rFonts w:ascii="Courier New" w:hAnsi="Courier New" w:cs="Courier New"/>
-          <w:sz w:val="18"/>
-          <w:szCs w:val="18"/>
-          <w:lang w:val="en-US"/>
-        </w:rPr>
-        <w:t>2.10330896]</w:t>
-      </w:r>
-    </w:p>
-    <w:p>
-      <w:pPr>
-        <w:rPr>
-          <w:rFonts w:ascii="Courier New" w:hAnsi="Courier New" w:cs="Courier New"/>
-          <w:sz w:val="18"/>
-          <w:szCs w:val="18"/>
-          <w:lang w:val="en-US"/>
-        </w:rPr>
-      </w:pPr>
-    </w:p>
-    <w:p>
-      <w:pPr>
-        <w:rPr>
-          <w:rFonts w:ascii="Courier New" w:hAnsi="Courier New" w:cs="Courier New"/>
-          <w:sz w:val="18"/>
-          <w:szCs w:val="18"/>
-          <w:lang w:val="en-US"/>
-        </w:rPr>
-      </w:pPr>
-      <w:r>
-        <w:rPr>
-          <w:rFonts w:ascii="Courier New" w:hAnsi="Courier New" w:cs="Courier New"/>
-          <w:sz w:val="18"/>
-          <w:szCs w:val="18"/>
-          <w:lang w:val="en-US"/>
-        </w:rPr>
-        <w:t>x.MLE(</w:t>
-      </w:r>
-      <w:proofErr w:type="spellStart"/>
-      <w:r>
-        <w:rPr>
-          <w:rFonts w:ascii="Courier New" w:hAnsi="Courier New" w:cs="Courier New"/>
-          <w:sz w:val="18"/>
-          <w:szCs w:val="18"/>
-          <w:lang w:val="en-US"/>
-        </w:rPr>
-        <w:t>use_minimizer</w:t>
-      </w:r>
-      <w:proofErr w:type="spellEnd"/>
-      <w:r>
-        <w:rPr>
-          <w:rFonts w:ascii="Courier New" w:hAnsi="Courier New" w:cs="Courier New"/>
-          <w:sz w:val="18"/>
-          <w:szCs w:val="18"/>
-          <w:lang w:val="en-US"/>
-        </w:rPr>
-        <w:t xml:space="preserve">=True, </w:t>
-      </w:r>
-      <w:r>
-        <w:rPr>
-          <w:rFonts w:ascii="Courier New" w:hAnsi="Courier New" w:cs="Courier New"/>
-          <w:sz w:val="18"/>
-          <w:szCs w:val="18"/>
-          <w:lang w:val="en-US"/>
-        </w:rPr>
-        <w:t>mean</w:t>
-      </w:r>
-      <w:r>
-        <w:rPr>
-          <w:rFonts w:ascii="Courier New" w:hAnsi="Courier New" w:cs="Courier New"/>
-          <w:sz w:val="18"/>
-          <w:szCs w:val="18"/>
-          <w:lang w:val="en-US"/>
-        </w:rPr>
-        <w:t>0=</w:t>
-      </w:r>
-      <w:r>
-        <w:rPr>
-          <w:rFonts w:ascii="Courier New" w:hAnsi="Courier New" w:cs="Courier New"/>
-          <w:sz w:val="18"/>
-          <w:szCs w:val="18"/>
-          <w:lang w:val="en-US"/>
-        </w:rPr>
-        <w:t>-</w:t>
-      </w:r>
-      <w:r>
-        <w:rPr>
-          <w:rFonts w:ascii="Courier New" w:hAnsi="Courier New" w:cs="Courier New"/>
-          <w:sz w:val="18"/>
-          <w:szCs w:val="18"/>
-          <w:lang w:val="en-US"/>
-        </w:rPr>
-        <w:t>2</w:t>
-      </w:r>
-      <w:r>
-        <w:rPr>
-          <w:rFonts w:ascii="Courier New" w:hAnsi="Courier New" w:cs="Courier New"/>
-          <w:sz w:val="18"/>
-          <w:szCs w:val="18"/>
-          <w:lang w:val="en-US"/>
-        </w:rPr>
-        <w:t>, var0=0.3</w:t>
-      </w:r>
-      <w:r>
-        <w:rPr>
-          <w:rFonts w:ascii="Courier New" w:hAnsi="Courier New" w:cs="Courier New"/>
-          <w:sz w:val="18"/>
-          <w:szCs w:val="18"/>
-          <w:lang w:val="en-US"/>
-        </w:rPr>
-        <w:t>)</w:t>
-      </w:r>
-    </w:p>
-    <w:p>
-      <w:pPr>
-        <w:rPr>
-          <w:rFonts w:ascii="Courier New" w:hAnsi="Courier New" w:cs="Courier New"/>
-          <w:sz w:val="18"/>
-          <w:szCs w:val="18"/>
-          <w:lang w:val="en-US"/>
-        </w:rPr>
-      </w:pPr>
-      <w:r>
-        <w:rPr>
-          <w:rFonts w:ascii="Courier New" w:hAnsi="Courier New" w:cs="Courier New"/>
-          <w:sz w:val="18"/>
-          <w:szCs w:val="18"/>
-          <w:lang w:val="en-US"/>
-        </w:rPr>
-        <w:t>&gt;&gt; [-3.25732685</w:t>
-      </w:r>
-      <w:r>
-        <w:rPr>
-          <w:rFonts w:ascii="Courier New" w:hAnsi="Courier New" w:cs="Courier New"/>
-          <w:sz w:val="18"/>
-          <w:szCs w:val="18"/>
-          <w:lang w:val="en-US"/>
-        </w:rPr>
-        <w:t xml:space="preserve">, </w:t>
-      </w:r>
-      <w:r>
-        <w:rPr>
-          <w:rFonts w:ascii="Courier New" w:hAnsi="Courier New" w:cs="Courier New"/>
-          <w:sz w:val="18"/>
-          <w:szCs w:val="18"/>
-          <w:lang w:val="en-US"/>
-        </w:rPr>
-        <w:t>2.1032861]</w:t>
-      </w:r>
-    </w:p>
-    <w:p>
-      <w:pPr>
-        <w:rPr>
-          <w:rFonts w:ascii="Courier New" w:hAnsi="Courier New" w:cs="Courier New"/>
-          <w:sz w:val="18"/>
-          <w:szCs w:val="18"/>
-          <w:lang w:val="en-US"/>
-        </w:rPr>
-      </w:pPr>
-    </w:p>
-    <w:p>
-      <w:pPr>
-        <w:rPr>
-          <w:rFonts w:ascii="Courier New" w:hAnsi="Courier New" w:cs="Courier New"/>
-          <w:sz w:val="18"/>
-          <w:szCs w:val="18"/>
-          <w:lang w:val="en-US"/>
-        </w:rPr>
-      </w:pPr>
-      <w:proofErr w:type="spellStart"/>
-      <w:r>
-        <w:rPr>
-          <w:rFonts w:ascii="Courier New" w:hAnsi="Courier New" w:cs="Courier New"/>
-          <w:sz w:val="18"/>
-          <w:szCs w:val="18"/>
-          <w:lang w:val="en-US"/>
-        </w:rPr>
-        <w:t>x.GOF</w:t>
-      </w:r>
-      <w:proofErr w:type="spellEnd"/>
-      <w:r>
-        <w:rPr>
-          <w:rFonts w:ascii="Courier New" w:hAnsi="Courier New" w:cs="Courier New"/>
-          <w:sz w:val="18"/>
-          <w:szCs w:val="18"/>
-          <w:lang w:val="en-US"/>
-        </w:rPr>
-        <w:t>()</w:t>
-      </w:r>
-    </w:p>
-    <w:p>
-      <w:pPr>
-        <w:rPr>
-          <w:rFonts w:ascii="Courier New" w:hAnsi="Courier New" w:cs="Courier New"/>
-          <w:sz w:val="18"/>
-          <w:szCs w:val="18"/>
-          <w:lang w:val="en-US"/>
-        </w:rPr>
-      </w:pPr>
-      <w:r>
-        <w:rPr>
-          <w:rFonts w:ascii="Courier New" w:hAnsi="Courier New" w:cs="Courier New"/>
-          <w:sz w:val="18"/>
-          <w:szCs w:val="18"/>
-          <w:lang w:val="en-US"/>
-        </w:rPr>
-        <w:t>&gt;&gt;&gt; [17.98869157</w:t>
-      </w:r>
-      <w:r>
-        <w:rPr>
-          <w:rFonts w:ascii="Courier New" w:hAnsi="Courier New" w:cs="Courier New"/>
-          <w:sz w:val="18"/>
-          <w:szCs w:val="18"/>
-          <w:lang w:val="en-US"/>
-        </w:rPr>
-        <w:t>,</w:t>
-      </w:r>
-      <w:r>
-        <w:rPr>
-          <w:rFonts w:ascii="Courier New" w:hAnsi="Courier New" w:cs="Courier New"/>
-          <w:sz w:val="18"/>
-          <w:szCs w:val="18"/>
-          <w:lang w:val="en-US"/>
-        </w:rPr>
-        <w:t xml:space="preserve"> 28.86929943]</w:t>
-      </w:r>
-    </w:p>
-    <w:p>
-      <w:pPr>
-        <w:rPr>
-          <w:rFonts w:ascii="Courier New" w:hAnsi="Courier New" w:cs="Courier New"/>
-          <w:sz w:val="18"/>
-          <w:szCs w:val="18"/>
-          <w:lang w:val="en-US"/>
-        </w:rPr>
-      </w:pPr>
-    </w:p>
-    <w:p>
-      <w:pPr>
-        <w:rPr>
-          <w:rFonts w:ascii="Courier New" w:hAnsi="Courier New" w:cs="Courier New"/>
-          <w:sz w:val="18"/>
-          <w:szCs w:val="18"/>
-          <w:lang w:val="en-US"/>
-        </w:rPr>
-      </w:pPr>
-      <w:proofErr w:type="spellStart"/>
-      <w:r>
-        <w:rPr>
-          <w:rFonts w:ascii="Courier New" w:hAnsi="Courier New" w:cs="Courier New"/>
-          <w:sz w:val="18"/>
-          <w:szCs w:val="18"/>
-          <w:lang w:val="en-US"/>
-        </w:rPr>
-        <w:t>x.GOF</w:t>
-      </w:r>
-      <w:proofErr w:type="spellEnd"/>
-      <w:r>
-        <w:rPr>
-          <w:rFonts w:ascii="Courier New" w:hAnsi="Courier New" w:cs="Courier New"/>
-          <w:sz w:val="18"/>
-          <w:szCs w:val="18"/>
-          <w:lang w:val="en-US"/>
-        </w:rPr>
-        <w:t>(</w:t>
-      </w:r>
-      <w:proofErr w:type="spellStart"/>
-      <w:r>
-        <w:rPr>
-          <w:rFonts w:ascii="Courier New" w:hAnsi="Courier New" w:cs="Courier New"/>
-          <w:sz w:val="18"/>
-          <w:szCs w:val="18"/>
-          <w:lang w:val="en-US"/>
-        </w:rPr>
-        <w:t>use_minimizer</w:t>
-      </w:r>
-      <w:proofErr w:type="spellEnd"/>
-      <w:r>
-        <w:rPr>
-          <w:rFonts w:ascii="Courier New" w:hAnsi="Courier New" w:cs="Courier New"/>
-          <w:sz w:val="18"/>
-          <w:szCs w:val="18"/>
-          <w:lang w:val="en-US"/>
-        </w:rPr>
-        <w:t>=True, mean0=-2, var0=0.3)</w:t>
-      </w:r>
-    </w:p>
-    <w:p>
-      <w:pPr>
-        <w:rPr>
-          <w:rFonts w:ascii="Courier New" w:hAnsi="Courier New" w:cs="Courier New"/>
-          <w:sz w:val="18"/>
-          <w:szCs w:val="18"/>
-          <w:lang w:val="en-US"/>
-        </w:rPr>
-      </w:pPr>
-      <w:r>
-        <w:rPr>
-          <w:rFonts w:ascii="Courier New" w:hAnsi="Courier New" w:cs="Courier New"/>
-          <w:sz w:val="18"/>
-          <w:szCs w:val="18"/>
-          <w:lang w:val="en-US"/>
-        </w:rPr>
-        <w:t>&gt;&gt;&gt; [17.98876893</w:t>
-      </w:r>
-      <w:r>
-        <w:rPr>
-          <w:rFonts w:ascii="Courier New" w:hAnsi="Courier New" w:cs="Courier New"/>
-          <w:sz w:val="18"/>
-          <w:szCs w:val="18"/>
-          <w:lang w:val="en-US"/>
-        </w:rPr>
-        <w:t xml:space="preserve">, </w:t>
-      </w:r>
-      <w:r>
-        <w:rPr>
-          <w:rFonts w:ascii="Courier New" w:hAnsi="Courier New" w:cs="Courier New"/>
-          <w:sz w:val="18"/>
-          <w:szCs w:val="18"/>
-          <w:lang w:val="en-US"/>
-        </w:rPr>
-        <w:t>28.86929943]</w:t>
-      </w:r>
-    </w:p>
-    <w:p>
-      <w:pPr>
-        <w:rPr>
-          <w:rFonts w:ascii="Courier New" w:hAnsi="Courier New" w:cs="Courier New"/>
-          <w:sz w:val="18"/>
-          <w:szCs w:val="18"/>
-          <w:lang w:val="en-US"/>
-        </w:rPr>
-      </w:pPr>
-    </w:p>
-    <w:p>
-      <w:pPr>
-        <w:rPr>
-          <w:rFonts w:ascii="Courier New" w:hAnsi="Courier New" w:cs="Courier New"/>
-          <w:sz w:val="18"/>
-          <w:szCs w:val="18"/>
-          <w:lang w:val="en-US"/>
-        </w:rPr>
-      </w:pPr>
-      <w:r>
-        <w:rPr>
-          <w:rFonts w:ascii="Courier New" w:hAnsi="Courier New" w:cs="Courier New"/>
-          <w:sz w:val="18"/>
-          <w:szCs w:val="18"/>
-          <w:lang w:val="en-US"/>
-        </w:rPr>
-        <w:t xml:space="preserve">samples = </w:t>
-      </w:r>
-      <w:proofErr w:type="spellStart"/>
-      <w:r>
-        <w:rPr>
-          <w:rFonts w:ascii="Courier New" w:hAnsi="Courier New" w:cs="Courier New"/>
-          <w:sz w:val="18"/>
-          <w:szCs w:val="18"/>
-          <w:lang w:val="en-US"/>
-        </w:rPr>
-        <w:t>x.getSamples</w:t>
-      </w:r>
-      <w:proofErr w:type="spellEnd"/>
-      <w:r>
-        <w:rPr>
-          <w:rFonts w:ascii="Courier New" w:hAnsi="Courier New" w:cs="Courier New"/>
-          <w:sz w:val="18"/>
-          <w:szCs w:val="18"/>
-          <w:lang w:val="en-US"/>
-        </w:rPr>
-        <w:t>()</w:t>
+        <w:t>&gt;&gt;&gt; [-3.25733388, 2.10330896]</w:t>
+      </w:r>
+    </w:p>
+    <w:p>
+      <w:pPr>
+        <w:rPr>
+          <w:rFonts w:ascii="Courier New" w:hAnsi="Courier New" w:cs="Courier New"/>
+          <w:sz w:val="18"/>
+          <w:szCs w:val="18"/>
+          <w:lang w:val="en-US"/>
+        </w:rPr>
+      </w:pPr>
+    </w:p>
+    <w:p>
+      <w:pPr>
+        <w:rPr>
+          <w:rFonts w:ascii="Courier New" w:hAnsi="Courier New" w:cs="Courier New"/>
+          <w:sz w:val="18"/>
+          <w:szCs w:val="18"/>
+          <w:lang w:val="en-US"/>
+        </w:rPr>
+      </w:pPr>
+      <w:r>
+        <w:rPr>
+          <w:rFonts w:ascii="Courier New" w:hAnsi="Courier New" w:cs="Courier New"/>
+          <w:sz w:val="18"/>
+          <w:szCs w:val="18"/>
+          <w:lang w:val="en-US"/>
+        </w:rPr>
+        <w:t>x.MLE(use_minimizer=True, mean0=-2, var0=0.3)</w:t>
+      </w:r>
+    </w:p>
+    <w:p>
+      <w:pPr>
+        <w:rPr>
+          <w:rFonts w:ascii="Courier New" w:hAnsi="Courier New" w:cs="Courier New"/>
+          <w:sz w:val="18"/>
+          <w:szCs w:val="18"/>
+          <w:lang w:val="en-US"/>
+        </w:rPr>
+      </w:pPr>
+      <w:r>
+        <w:rPr>
+          <w:rFonts w:ascii="Courier New" w:hAnsi="Courier New" w:cs="Courier New"/>
+          <w:sz w:val="18"/>
+          <w:szCs w:val="18"/>
+          <w:lang w:val="en-US"/>
+        </w:rPr>
+        <w:t>&gt;&gt; [-3.25732685, 2.1032861]</w:t>
+      </w:r>
+    </w:p>
+    <w:p>
+      <w:pPr>
+        <w:rPr>
+          <w:rFonts w:ascii="Courier New" w:hAnsi="Courier New" w:cs="Courier New"/>
+          <w:sz w:val="18"/>
+          <w:szCs w:val="18"/>
+          <w:lang w:val="en-US"/>
+        </w:rPr>
+      </w:pPr>
+    </w:p>
+    <w:p>
+      <w:pPr>
+        <w:rPr>
+          <w:rFonts w:ascii="Courier New" w:hAnsi="Courier New" w:cs="Courier New"/>
+          <w:sz w:val="18"/>
+          <w:szCs w:val="18"/>
+          <w:lang w:val="en-US"/>
+        </w:rPr>
+      </w:pPr>
+      <w:r>
+        <w:rPr>
+          <w:rFonts w:ascii="Courier New" w:hAnsi="Courier New" w:cs="Courier New"/>
+          <w:sz w:val="18"/>
+          <w:szCs w:val="18"/>
+          <w:lang w:val="en-US"/>
+        </w:rPr>
+        <w:t>x.GOF()</w:t>
+      </w:r>
+    </w:p>
+    <w:p>
+      <w:pPr>
+        <w:rPr>
+          <w:rFonts w:ascii="Courier New" w:hAnsi="Courier New" w:cs="Courier New"/>
+          <w:sz w:val="18"/>
+          <w:szCs w:val="18"/>
+          <w:lang w:val="en-US"/>
+        </w:rPr>
+      </w:pPr>
+      <w:r>
+        <w:rPr>
+          <w:rFonts w:ascii="Courier New" w:hAnsi="Courier New" w:cs="Courier New"/>
+          <w:sz w:val="18"/>
+          <w:szCs w:val="18"/>
+          <w:lang w:val="en-US"/>
+        </w:rPr>
+        <w:t>&gt;&gt;&gt; [17.98869157, 28.86929943]</w:t>
+      </w:r>
+    </w:p>
+    <w:p>
+      <w:pPr>
+        <w:rPr>
+          <w:rFonts w:ascii="Courier New" w:hAnsi="Courier New" w:cs="Courier New"/>
+          <w:sz w:val="18"/>
+          <w:szCs w:val="18"/>
+          <w:lang w:val="en-US"/>
+        </w:rPr>
+      </w:pPr>
+    </w:p>
+    <w:p>
+      <w:pPr>
+        <w:rPr>
+          <w:rFonts w:ascii="Courier New" w:hAnsi="Courier New" w:cs="Courier New"/>
+          <w:sz w:val="18"/>
+          <w:szCs w:val="18"/>
+          <w:lang w:val="en-US"/>
+        </w:rPr>
+      </w:pPr>
+      <w:r>
+        <w:rPr>
+          <w:rFonts w:ascii="Courier New" w:hAnsi="Courier New" w:cs="Courier New"/>
+          <w:sz w:val="18"/>
+          <w:szCs w:val="18"/>
+          <w:lang w:val="en-US"/>
+        </w:rPr>
+        <w:t>x.GOF(use_minimizer=True, mean0=-2, var0=0.3)</w:t>
+      </w:r>
+    </w:p>
+    <w:p>
+      <w:pPr>
+        <w:rPr>
+          <w:rFonts w:ascii="Courier New" w:hAnsi="Courier New" w:cs="Courier New"/>
+          <w:sz w:val="18"/>
+          <w:szCs w:val="18"/>
+          <w:lang w:val="en-US"/>
+        </w:rPr>
+      </w:pPr>
+      <w:r>
+        <w:rPr>
+          <w:rFonts w:ascii="Courier New" w:hAnsi="Courier New" w:cs="Courier New"/>
+          <w:sz w:val="18"/>
+          <w:szCs w:val="18"/>
+          <w:lang w:val="en-US"/>
+        </w:rPr>
+        <w:t>&gt;&gt;&gt; [17.98876893, 28.86929943]</w:t>
+      </w:r>
+    </w:p>
+    <w:p>
+      <w:pPr>
+        <w:rPr>
+          <w:rFonts w:ascii="Courier New" w:hAnsi="Courier New" w:cs="Courier New"/>
+          <w:sz w:val="18"/>
+          <w:szCs w:val="18"/>
+          <w:lang w:val="en-US"/>
+        </w:rPr>
+      </w:pPr>
+    </w:p>
+    <w:p>
+      <w:pPr>
+        <w:rPr>
+          <w:rFonts w:ascii="Courier New" w:hAnsi="Courier New" w:cs="Courier New"/>
+          <w:sz w:val="18"/>
+          <w:szCs w:val="18"/>
+          <w:lang w:val="en-US"/>
+        </w:rPr>
+      </w:pPr>
+      <w:r>
+        <w:rPr>
+          <w:rFonts w:ascii="Courier New" w:hAnsi="Courier New" w:cs="Courier New"/>
+          <w:sz w:val="18"/>
+          <w:szCs w:val="18"/>
+          <w:lang w:val="en-US"/>
+        </w:rPr>
+        <w:t>samples = x.getSamples()</w:t>
       </w:r>
     </w:p>
     <w:p>
@@ -7794,25 +6854,7 @@
           <w:szCs w:val="18"/>
           <w:lang w:val="en-US"/>
         </w:rPr>
-        <w:t>[-4.77322821e+00 -1.75470914e+00 -2.78992520e+00</w:t>
-      </w:r>
-      <w:r>
-        <w:rPr>
-          <w:rFonts w:ascii="Courier New" w:hAnsi="Courier New" w:cs="Courier New"/>
-          <w:sz w:val="18"/>
-          <w:szCs w:val="18"/>
-          <w:lang w:val="en-US"/>
-        </w:rPr>
-        <w:t xml:space="preserve"> ...</w:t>
-      </w:r>
-      <w:r>
-        <w:rPr>
-          <w:rFonts w:ascii="Courier New" w:hAnsi="Courier New" w:cs="Courier New"/>
-          <w:sz w:val="18"/>
-          <w:szCs w:val="18"/>
-          <w:lang w:val="en-US"/>
-        </w:rPr>
-        <w:t>]</w:t>
+        <w:t>[-4.77322821e+00 -1.75470914e+00 -2.78992520e+00 ...]</w:t>
       </w:r>
     </w:p>
     <w:p>
@@ -7872,7 +6914,6 @@
         </w:rPr>
         <w:t xml:space="preserve">To generate multiple sample sets using </w:t>
       </w:r>
-      <w:proofErr w:type="spellStart"/>
       <w:r>
         <w:rPr>
           <w:rFonts w:ascii="Courier New" w:hAnsi="Courier New" w:cs="Courier New"/>
@@ -7882,7 +6923,6 @@
         </w:rPr>
         <w:t>generateSamples</w:t>
       </w:r>
-      <w:proofErr w:type="spellEnd"/>
       <w:r>
         <w:rPr>
           <w:rFonts w:ascii="LM Roman 10" w:hAnsi="LM Roman 10" w:cs="Courier New"/>
@@ -7912,25 +6952,14 @@
         </w:rPr>
         <w:t xml:space="preserve">, instead use </w:t>
       </w:r>
-      <w:proofErr w:type="spellStart"/>
-      <w:r>
-        <w:rPr>
-          <w:rFonts w:ascii="Courier New" w:hAnsi="Courier New" w:cs="Courier New"/>
-          <w:sz w:val="18"/>
-          <w:szCs w:val="18"/>
-          <w:lang w:val="en-US"/>
-        </w:rPr>
-        <w:t>np.random.seed</w:t>
-      </w:r>
-      <w:proofErr w:type="spellEnd"/>
-      <w:r>
-        <w:rPr>
-          <w:rFonts w:ascii="Courier New" w:hAnsi="Courier New" w:cs="Courier New"/>
-          <w:sz w:val="18"/>
-          <w:szCs w:val="18"/>
-          <w:lang w:val="en-US"/>
-        </w:rPr>
-        <w:t>()</w:t>
+      <w:r>
+        <w:rPr>
+          <w:rFonts w:ascii="Courier New" w:hAnsi="Courier New" w:cs="Courier New"/>
+          <w:sz w:val="18"/>
+          <w:szCs w:val="18"/>
+          <w:lang w:val="en-US"/>
+        </w:rPr>
+        <w:t>np.random.seed()</w:t>
       </w:r>
       <w:r>
         <w:rPr>
@@ -7941,7 +6970,6 @@
         </w:rPr>
         <w:t xml:space="preserve"> (before calling </w:t>
       </w:r>
-      <w:proofErr w:type="spellStart"/>
       <w:r>
         <w:rPr>
           <w:rFonts w:ascii="Courier New" w:hAnsi="Courier New" w:cs="Courier New"/>
@@ -7951,7 +6979,6 @@
         </w:rPr>
         <w:t>generateSamples</w:t>
       </w:r>
-      <w:proofErr w:type="spellEnd"/>
       <w:r>
         <w:rPr>
           <w:rFonts w:ascii="LM Roman 10" w:hAnsi="LM Roman 10" w:cs="Courier New"/>
@@ -7961,7 +6988,6 @@
         </w:rPr>
         <w:t xml:space="preserve">) and do not set a seed in </w:t>
       </w:r>
-      <w:proofErr w:type="spellStart"/>
       <w:r>
         <w:rPr>
           <w:rFonts w:ascii="Courier New" w:hAnsi="Courier New" w:cs="Courier New"/>
@@ -7971,7 +6997,6 @@
         </w:rPr>
         <w:t>generateSamples</w:t>
       </w:r>
-      <w:proofErr w:type="spellEnd"/>
       <w:r>
         <w:rPr>
           <w:rFonts w:ascii="LM Roman 10" w:hAnsi="LM Roman 10" w:cs="Courier New"/>
@@ -8006,19 +7031,8 @@
           <w:szCs w:val="18"/>
           <w:lang w:val="en-US"/>
         </w:rPr>
-        <w:t xml:space="preserve"> </w:t>
-      </w:r>
-      <w:proofErr w:type="spellStart"/>
-      <w:r>
-        <w:rPr>
-          <w:rFonts w:ascii="Courier New" w:hAnsi="Courier New" w:cs="Courier New"/>
-          <w:sz w:val="18"/>
-          <w:szCs w:val="18"/>
-          <w:lang w:val="en-US"/>
-        </w:rPr>
-        <w:t>generateSamples</w:t>
-      </w:r>
-      <w:proofErr w:type="spellEnd"/>
+        <w:t xml:space="preserve"> generateSamples</w:t>
+      </w:r>
       <w:r>
         <w:rPr>
           <w:rFonts w:ascii="LM Roman 10" w:hAnsi="LM Roman 10" w:cs="Courier New"/>
@@ -8071,54 +7085,23 @@
         </w:rPr>
         <w:t xml:space="preserve"> method with </w:t>
       </w:r>
-      <w:proofErr w:type="spellStart"/>
-      <w:r>
-        <w:rPr>
-          <w:rFonts w:ascii="Courier New" w:hAnsi="Courier New" w:cs="Courier New"/>
-          <w:sz w:val="18"/>
-          <w:szCs w:val="18"/>
-          <w:lang w:val="en-US"/>
-        </w:rPr>
-        <w:t>use_minimizer</w:t>
-      </w:r>
-      <w:proofErr w:type="spellEnd"/>
-      <w:r>
-        <w:rPr>
-          <w:rFonts w:ascii="Courier New" w:hAnsi="Courier New" w:cs="Courier New"/>
-          <w:sz w:val="18"/>
-          <w:szCs w:val="18"/>
-          <w:lang w:val="en-US"/>
-        </w:rPr>
-        <w:t>=True</w:t>
-      </w:r>
-      <w:r>
-        <w:rPr>
-          <w:rFonts w:ascii="LM Roman 10" w:hAnsi="LM Roman 10" w:cs="Courier New"/>
-          <w:sz w:val="18"/>
-          <w:szCs w:val="18"/>
-          <w:lang w:val="en-US"/>
-        </w:rPr>
-        <w:t xml:space="preserve"> will use a </w:t>
-      </w:r>
-      <w:proofErr w:type="spellStart"/>
-      <w:r>
-        <w:rPr>
-          <w:rFonts w:ascii="LM Roman 10" w:hAnsi="LM Roman 10" w:cs="Courier New"/>
-          <w:sz w:val="18"/>
-          <w:szCs w:val="18"/>
-          <w:lang w:val="en-US"/>
-        </w:rPr>
-        <w:t>Nelder</w:t>
-      </w:r>
-      <w:proofErr w:type="spellEnd"/>
-      <w:r>
-        <w:rPr>
-          <w:rFonts w:ascii="LM Roman 10" w:hAnsi="LM Roman 10" w:cs="Courier New"/>
-          <w:sz w:val="18"/>
-          <w:szCs w:val="18"/>
-          <w:lang w:val="en-US"/>
-        </w:rPr>
-        <w:t xml:space="preserve">-Mead optimizer to minimize the negative log likelihood. </w:t>
+      <w:r>
+        <w:rPr>
+          <w:rFonts w:ascii="Courier New" w:hAnsi="Courier New" w:cs="Courier New"/>
+          <w:sz w:val="18"/>
+          <w:szCs w:val="18"/>
+          <w:lang w:val="en-US"/>
+        </w:rPr>
+        <w:t>use_minimizer=True</w:t>
+      </w:r>
+      <w:r>
+        <w:rPr>
+          <w:rFonts w:ascii="LM Roman 10" w:hAnsi="LM Roman 10" w:cs="Courier New"/>
+          <w:sz w:val="18"/>
+          <w:szCs w:val="18"/>
+          <w:lang w:val="en-US"/>
+        </w:rPr>
+        <w:t xml:space="preserve"> will use a Nelder-Mead optimizer to minimize the negative log likelihood. </w:t>
       </w:r>
       <w:r>
         <w:rPr>
@@ -8592,7 +7575,6 @@
           <w:lang w:val="en-US"/>
         </w:rPr>
       </w:pPr>
-      <w:proofErr w:type="spellStart"/>
       <w:r>
         <w:rPr>
           <w:rFonts w:ascii="LM Roman 10" w:hAnsi="LM Roman 10"/>
@@ -8611,7 +7593,6 @@
         </w:rPr>
         <w:t>EXPONENTIAL</w:t>
       </w:r>
-      <w:proofErr w:type="spellEnd"/>
     </w:p>
     <w:p>
       <w:pPr>
@@ -9190,66 +8171,26 @@
           <w:szCs w:val="18"/>
           <w:lang w:val="en-US"/>
         </w:rPr>
-        <w:t>x.setDistribution(</w:t>
-      </w:r>
-      <w:proofErr w:type="spellStart"/>
-      <w:r>
-        <w:rPr>
-          <w:rFonts w:ascii="Courier New" w:hAnsi="Courier New" w:cs="Courier New"/>
-          <w:sz w:val="18"/>
-          <w:szCs w:val="18"/>
-          <w:lang w:val="en-US"/>
-        </w:rPr>
-        <w:t>dt.EXPONENTIAL</w:t>
-      </w:r>
-      <w:proofErr w:type="spellEnd"/>
-      <w:r>
-        <w:rPr>
-          <w:rFonts w:ascii="Courier New" w:hAnsi="Courier New" w:cs="Courier New"/>
-          <w:sz w:val="18"/>
-          <w:szCs w:val="18"/>
-          <w:lang w:val="en-US"/>
-        </w:rPr>
-        <w:t>)</w:t>
-      </w:r>
-    </w:p>
-    <w:p>
-      <w:pPr>
-        <w:rPr>
-          <w:rFonts w:ascii="Courier New" w:hAnsi="Courier New" w:cs="Courier New"/>
-          <w:sz w:val="18"/>
-          <w:szCs w:val="18"/>
-          <w:lang w:val="en-US"/>
-        </w:rPr>
-      </w:pPr>
-      <w:r>
-        <w:rPr>
-          <w:rFonts w:ascii="Courier New" w:hAnsi="Courier New" w:cs="Courier New"/>
-          <w:sz w:val="18"/>
-          <w:szCs w:val="18"/>
-          <w:lang w:val="en-US"/>
-        </w:rPr>
-        <w:t>x.generateSamples(</w:t>
-      </w:r>
-      <w:proofErr w:type="spellStart"/>
-      <w:r>
-        <w:rPr>
-          <w:rFonts w:ascii="Courier New" w:hAnsi="Courier New" w:cs="Courier New"/>
-          <w:sz w:val="18"/>
-          <w:szCs w:val="18"/>
-          <w:lang w:val="en-US"/>
-        </w:rPr>
-        <w:t>lambd</w:t>
-      </w:r>
-      <w:proofErr w:type="spellEnd"/>
-      <w:r>
-        <w:rPr>
-          <w:rFonts w:ascii="Courier New" w:hAnsi="Courier New" w:cs="Courier New"/>
-          <w:sz w:val="18"/>
-          <w:szCs w:val="18"/>
-          <w:lang w:val="en-US"/>
-        </w:rPr>
-        <w:t>=3.2, size=1000, seed=123)</w:t>
+        <w:t>x.setDistribution(dt.EXPONENTIAL)</w:t>
+      </w:r>
+    </w:p>
+    <w:p>
+      <w:pPr>
+        <w:rPr>
+          <w:rFonts w:ascii="Courier New" w:hAnsi="Courier New" w:cs="Courier New"/>
+          <w:sz w:val="18"/>
+          <w:szCs w:val="18"/>
+          <w:lang w:val="en-US"/>
+        </w:rPr>
+      </w:pPr>
+      <w:r>
+        <w:rPr>
+          <w:rFonts w:ascii="Courier New" w:hAnsi="Courier New" w:cs="Courier New"/>
+          <w:sz w:val="18"/>
+          <w:szCs w:val="18"/>
+          <w:lang w:val="en-US"/>
+        </w:rPr>
+        <w:t>x.generateSamples(lambd=3.2, size=1000, seed=123)</w:t>
       </w:r>
     </w:p>
     <w:p>
@@ -9316,27 +8257,7 @@
           <w:szCs w:val="18"/>
           <w:lang w:val="en-US"/>
         </w:rPr>
-        <w:t>x.MLE(</w:t>
-      </w:r>
-      <w:proofErr w:type="spellStart"/>
-      <w:r>
-        <w:rPr>
-          <w:rFonts w:ascii="Courier New" w:hAnsi="Courier New" w:cs="Courier New"/>
-          <w:sz w:val="18"/>
-          <w:szCs w:val="18"/>
-          <w:lang w:val="en-US"/>
-        </w:rPr>
-        <w:t>use_minimizer</w:t>
-      </w:r>
-      <w:proofErr w:type="spellEnd"/>
-      <w:r>
-        <w:rPr>
-          <w:rFonts w:ascii="Courier New" w:hAnsi="Courier New" w:cs="Courier New"/>
-          <w:sz w:val="18"/>
-          <w:szCs w:val="18"/>
-          <w:lang w:val="en-US"/>
-        </w:rPr>
-        <w:t>=True, lambd0=2)</w:t>
+        <w:t>x.MLE(use_minimizer=True, lambd0=2)</w:t>
       </w:r>
     </w:p>
     <w:p>
@@ -9377,25 +8298,14 @@
           <w:lang w:val="en-US"/>
         </w:rPr>
       </w:pPr>
-      <w:proofErr w:type="spellStart"/>
-      <w:r>
-        <w:rPr>
-          <w:rFonts w:ascii="Courier New" w:hAnsi="Courier New" w:cs="Courier New"/>
-          <w:sz w:val="18"/>
-          <w:szCs w:val="18"/>
-          <w:lang w:val="en-US"/>
-        </w:rPr>
-        <w:t>x.GOF</w:t>
-      </w:r>
-      <w:proofErr w:type="spellEnd"/>
-      <w:r>
-        <w:rPr>
-          <w:rFonts w:ascii="Courier New" w:hAnsi="Courier New" w:cs="Courier New"/>
-          <w:sz w:val="18"/>
-          <w:szCs w:val="18"/>
-          <w:lang w:val="en-US"/>
-        </w:rPr>
-        <w:t>()</w:t>
+      <w:r>
+        <w:rPr>
+          <w:rFonts w:ascii="Courier New" w:hAnsi="Courier New" w:cs="Courier New"/>
+          <w:sz w:val="18"/>
+          <w:szCs w:val="18"/>
+          <w:lang w:val="en-US"/>
+        </w:rPr>
+        <w:t>x.GOF()</w:t>
       </w:r>
     </w:p>
     <w:p>
@@ -9436,45 +8346,14 @@
           <w:lang w:val="en-US"/>
         </w:rPr>
       </w:pPr>
-      <w:proofErr w:type="spellStart"/>
-      <w:r>
-        <w:rPr>
-          <w:rFonts w:ascii="Courier New" w:hAnsi="Courier New" w:cs="Courier New"/>
-          <w:sz w:val="18"/>
-          <w:szCs w:val="18"/>
-          <w:lang w:val="en-US"/>
-        </w:rPr>
-        <w:t>x.GOF</w:t>
-      </w:r>
-      <w:proofErr w:type="spellEnd"/>
-      <w:r>
-        <w:rPr>
-          <w:rFonts w:ascii="Courier New" w:hAnsi="Courier New" w:cs="Courier New"/>
-          <w:sz w:val="18"/>
-          <w:szCs w:val="18"/>
-          <w:lang w:val="en-US"/>
-        </w:rPr>
-        <w:t>(</w:t>
-      </w:r>
-      <w:proofErr w:type="spellStart"/>
-      <w:r>
-        <w:rPr>
-          <w:rFonts w:ascii="Courier New" w:hAnsi="Courier New" w:cs="Courier New"/>
-          <w:sz w:val="18"/>
-          <w:szCs w:val="18"/>
-          <w:lang w:val="en-US"/>
-        </w:rPr>
-        <w:t>use_minimizer</w:t>
-      </w:r>
-      <w:proofErr w:type="spellEnd"/>
-      <w:r>
-        <w:rPr>
-          <w:rFonts w:ascii="Courier New" w:hAnsi="Courier New" w:cs="Courier New"/>
-          <w:sz w:val="18"/>
-          <w:szCs w:val="18"/>
-          <w:lang w:val="en-US"/>
-        </w:rPr>
-        <w:t>=True, lambd0=2)</w:t>
+      <w:r>
+        <w:rPr>
+          <w:rFonts w:ascii="Courier New" w:hAnsi="Courier New" w:cs="Courier New"/>
+          <w:sz w:val="18"/>
+          <w:szCs w:val="18"/>
+          <w:lang w:val="en-US"/>
+        </w:rPr>
+        <w:t>x.GOF(use_minimizer=True, lambd0=2)</w:t>
       </w:r>
     </w:p>
     <w:p>
@@ -9522,27 +8401,7 @@
           <w:szCs w:val="18"/>
           <w:lang w:val="en-US"/>
         </w:rPr>
-        <w:t xml:space="preserve">samples = </w:t>
-      </w:r>
-      <w:proofErr w:type="spellStart"/>
-      <w:r>
-        <w:rPr>
-          <w:rFonts w:ascii="Courier New" w:hAnsi="Courier New" w:cs="Courier New"/>
-          <w:sz w:val="18"/>
-          <w:szCs w:val="18"/>
-          <w:lang w:val="en-US"/>
-        </w:rPr>
-        <w:t>x.getSamples</w:t>
-      </w:r>
-      <w:proofErr w:type="spellEnd"/>
-      <w:r>
-        <w:rPr>
-          <w:rFonts w:ascii="Courier New" w:hAnsi="Courier New" w:cs="Courier New"/>
-          <w:sz w:val="18"/>
-          <w:szCs w:val="18"/>
-          <w:lang w:val="en-US"/>
-        </w:rPr>
-        <w:t>()</w:t>
+        <w:t>samples = x.getSamples()</w:t>
       </w:r>
     </w:p>
     <w:p>
@@ -9640,7 +8499,6 @@
         </w:rPr>
         <w:t xml:space="preserve">To generate multiple sample sets using </w:t>
       </w:r>
-      <w:proofErr w:type="spellStart"/>
       <w:r>
         <w:rPr>
           <w:rFonts w:ascii="Courier New" w:hAnsi="Courier New" w:cs="Courier New"/>
@@ -9650,7 +8508,6 @@
         </w:rPr>
         <w:t>generateSamples</w:t>
       </w:r>
-      <w:proofErr w:type="spellEnd"/>
       <w:r>
         <w:rPr>
           <w:rFonts w:ascii="LM Roman 10" w:hAnsi="LM Roman 10" w:cs="Courier New"/>
@@ -9680,25 +8537,14 @@
         </w:rPr>
         <w:t xml:space="preserve">, instead use </w:t>
       </w:r>
-      <w:proofErr w:type="spellStart"/>
-      <w:r>
-        <w:rPr>
-          <w:rFonts w:ascii="Courier New" w:hAnsi="Courier New" w:cs="Courier New"/>
-          <w:sz w:val="18"/>
-          <w:szCs w:val="18"/>
-          <w:lang w:val="en-US"/>
-        </w:rPr>
-        <w:t>np.random.seed</w:t>
-      </w:r>
-      <w:proofErr w:type="spellEnd"/>
-      <w:r>
-        <w:rPr>
-          <w:rFonts w:ascii="Courier New" w:hAnsi="Courier New" w:cs="Courier New"/>
-          <w:sz w:val="18"/>
-          <w:szCs w:val="18"/>
-          <w:lang w:val="en-US"/>
-        </w:rPr>
-        <w:t>()</w:t>
+      <w:r>
+        <w:rPr>
+          <w:rFonts w:ascii="Courier New" w:hAnsi="Courier New" w:cs="Courier New"/>
+          <w:sz w:val="18"/>
+          <w:szCs w:val="18"/>
+          <w:lang w:val="en-US"/>
+        </w:rPr>
+        <w:t>np.random.seed()</w:t>
       </w:r>
       <w:r>
         <w:rPr>
@@ -9709,7 +8555,6 @@
         </w:rPr>
         <w:t xml:space="preserve"> (before calling </w:t>
       </w:r>
-      <w:proofErr w:type="spellStart"/>
       <w:r>
         <w:rPr>
           <w:rFonts w:ascii="Courier New" w:hAnsi="Courier New" w:cs="Courier New"/>
@@ -9719,7 +8564,6 @@
         </w:rPr>
         <w:t>generateSamples</w:t>
       </w:r>
-      <w:proofErr w:type="spellEnd"/>
       <w:r>
         <w:rPr>
           <w:rFonts w:ascii="LM Roman 10" w:hAnsi="LM Roman 10" w:cs="Courier New"/>
@@ -9729,7 +8573,6 @@
         </w:rPr>
         <w:t xml:space="preserve">) and do not set a seed in </w:t>
       </w:r>
-      <w:proofErr w:type="spellStart"/>
       <w:r>
         <w:rPr>
           <w:rFonts w:ascii="Courier New" w:hAnsi="Courier New" w:cs="Courier New"/>
@@ -9739,7 +8582,6 @@
         </w:rPr>
         <w:t>generateSamples</w:t>
       </w:r>
-      <w:proofErr w:type="spellEnd"/>
       <w:r>
         <w:rPr>
           <w:rFonts w:ascii="LM Roman 10" w:hAnsi="LM Roman 10" w:cs="Courier New"/>
@@ -9774,19 +8616,8 @@
           <w:szCs w:val="18"/>
           <w:lang w:val="en-US"/>
         </w:rPr>
-        <w:t xml:space="preserve"> </w:t>
-      </w:r>
-      <w:proofErr w:type="spellStart"/>
-      <w:r>
-        <w:rPr>
-          <w:rFonts w:ascii="Courier New" w:hAnsi="Courier New" w:cs="Courier New"/>
-          <w:sz w:val="18"/>
-          <w:szCs w:val="18"/>
-          <w:lang w:val="en-US"/>
-        </w:rPr>
-        <w:t>generateSamples</w:t>
-      </w:r>
-      <w:proofErr w:type="spellEnd"/>
+        <w:t xml:space="preserve"> generateSamples</w:t>
+      </w:r>
       <w:r>
         <w:rPr>
           <w:rFonts w:ascii="LM Roman 10" w:hAnsi="LM Roman 10" w:cs="Courier New"/>
@@ -9839,54 +8670,23 @@
         </w:rPr>
         <w:t xml:space="preserve"> method with </w:t>
       </w:r>
-      <w:proofErr w:type="spellStart"/>
-      <w:r>
-        <w:rPr>
-          <w:rFonts w:ascii="Courier New" w:hAnsi="Courier New" w:cs="Courier New"/>
-          <w:sz w:val="18"/>
-          <w:szCs w:val="18"/>
-          <w:lang w:val="en-US"/>
-        </w:rPr>
-        <w:t>use_minimizer</w:t>
-      </w:r>
-      <w:proofErr w:type="spellEnd"/>
-      <w:r>
-        <w:rPr>
-          <w:rFonts w:ascii="Courier New" w:hAnsi="Courier New" w:cs="Courier New"/>
-          <w:sz w:val="18"/>
-          <w:szCs w:val="18"/>
-          <w:lang w:val="en-US"/>
-        </w:rPr>
-        <w:t>=True</w:t>
-      </w:r>
-      <w:r>
-        <w:rPr>
-          <w:rFonts w:ascii="LM Roman 10" w:hAnsi="LM Roman 10" w:cs="Courier New"/>
-          <w:sz w:val="18"/>
-          <w:szCs w:val="18"/>
-          <w:lang w:val="en-US"/>
-        </w:rPr>
-        <w:t xml:space="preserve"> will use a </w:t>
-      </w:r>
-      <w:proofErr w:type="spellStart"/>
-      <w:r>
-        <w:rPr>
-          <w:rFonts w:ascii="LM Roman 10" w:hAnsi="LM Roman 10" w:cs="Courier New"/>
-          <w:sz w:val="18"/>
-          <w:szCs w:val="18"/>
-          <w:lang w:val="en-US"/>
-        </w:rPr>
-        <w:t>Nelder</w:t>
-      </w:r>
-      <w:proofErr w:type="spellEnd"/>
-      <w:r>
-        <w:rPr>
-          <w:rFonts w:ascii="LM Roman 10" w:hAnsi="LM Roman 10" w:cs="Courier New"/>
-          <w:sz w:val="18"/>
-          <w:szCs w:val="18"/>
-          <w:lang w:val="en-US"/>
-        </w:rPr>
-        <w:t xml:space="preserve">-Mead optimizer to minimize the negative log likelihood. An initial guess </w:t>
+      <w:r>
+        <w:rPr>
+          <w:rFonts w:ascii="Courier New" w:hAnsi="Courier New" w:cs="Courier New"/>
+          <w:sz w:val="18"/>
+          <w:szCs w:val="18"/>
+          <w:lang w:val="en-US"/>
+        </w:rPr>
+        <w:t>use_minimizer=True</w:t>
+      </w:r>
+      <w:r>
+        <w:rPr>
+          <w:rFonts w:ascii="LM Roman 10" w:hAnsi="LM Roman 10" w:cs="Courier New"/>
+          <w:sz w:val="18"/>
+          <w:szCs w:val="18"/>
+          <w:lang w:val="en-US"/>
+        </w:rPr>
+        <w:t xml:space="preserve"> will use a Nelder-Mead optimizer to minimize the negative log likelihood. An initial guess </w:t>
       </w:r>
       <w:r>
         <w:rPr>
@@ -10191,7 +8991,6 @@
           <w:lang w:val="en-US"/>
         </w:rPr>
       </w:pPr>
-      <w:proofErr w:type="spellStart"/>
       <w:r>
         <w:rPr>
           <w:rFonts w:ascii="LM Roman 10" w:hAnsi="LM Roman 10"/>
@@ -10210,7 +9009,6 @@
         </w:rPr>
         <w:t>GAMMA</w:t>
       </w:r>
-      <w:proofErr w:type="spellEnd"/>
     </w:p>
     <w:p>
       <w:pPr>
@@ -10290,16 +9088,7 @@
               <w:szCs w:val="18"/>
               <w:lang w:val="en-US"/>
             </w:rPr>
-            <m:t>&gt;</m:t>
-          </m:r>
-          <m:r>
-            <w:rPr>
-              <w:rFonts w:ascii="Cambria Math" w:hAnsi="Cambria Math" w:cs="Courier New"/>
-              <w:sz w:val="18"/>
-              <w:szCs w:val="18"/>
-              <w:lang w:val="en-US"/>
-            </w:rPr>
-            <m:t>0</m:t>
+            <m:t>&gt;0</m:t>
           </m:r>
         </m:oMath>
       </m:oMathPara>
@@ -10326,16 +9115,7 @@
               <w:szCs w:val="18"/>
               <w:lang w:val="en-US"/>
             </w:rPr>
-            <m:t>b</m:t>
-          </m:r>
-          <m:r>
-            <w:rPr>
-              <w:rFonts w:ascii="Cambria Math" w:hAnsi="Cambria Math" w:cs="Courier New"/>
-              <w:sz w:val="18"/>
-              <w:szCs w:val="18"/>
-              <w:lang w:val="en-US"/>
-            </w:rPr>
-            <m:t xml:space="preserve">: </m:t>
+            <m:t xml:space="preserve">b: </m:t>
           </m:r>
           <m:r>
             <m:rPr>
@@ -10356,16 +9136,7 @@
               <w:szCs w:val="18"/>
               <w:lang w:val="en-US"/>
             </w:rPr>
-            <m:t>&gt;</m:t>
-          </m:r>
-          <m:r>
-            <w:rPr>
-              <w:rFonts w:ascii="Cambria Math" w:hAnsi="Cambria Math" w:cs="Courier New"/>
-              <w:sz w:val="18"/>
-              <w:szCs w:val="18"/>
-              <w:lang w:val="en-US"/>
-            </w:rPr>
-            <m:t>0</m:t>
+            <m:t>&gt;0</m:t>
           </m:r>
         </m:oMath>
       </m:oMathPara>
@@ -11190,7 +9961,7 @@
         </w:rPr>
         <w:t xml:space="preserve">We use the method in </w:t>
       </w:r>
-      <w:hyperlink r:id="rId5" w:history="1">
+      <w:hyperlink r:id="rId5" w:anchor="Maximum_likelihood_estimation" w:history="1">
         <w:r>
           <w:rPr>
             <w:rStyle w:val="Hyperlink"/>
@@ -11290,7 +10061,6 @@
         </w:rPr>
         <w:t xml:space="preserve">See the </w:t>
       </w:r>
-      <w:proofErr w:type="spellStart"/>
       <w:r>
         <w:rPr>
           <w:rFonts w:ascii="Courier New" w:hAnsi="Courier New" w:cs="Courier New"/>
@@ -11300,7 +10070,6 @@
         </w:rPr>
         <w:t>gammaMLE</w:t>
       </w:r>
-      <w:proofErr w:type="spellEnd"/>
       <w:r>
         <w:rPr>
           <w:rFonts w:ascii="LM Roman 10" w:hAnsi="LM Roman 10" w:cs="Courier New"/>
@@ -11445,28 +10214,94 @@
           <w:szCs w:val="18"/>
           <w:lang w:val="en-US"/>
         </w:rPr>
-        <w:t>x.setDistribution(</w:t>
-      </w:r>
-      <w:proofErr w:type="spellStart"/>
-      <w:r>
-        <w:rPr>
-          <w:rFonts w:ascii="Courier New" w:hAnsi="Courier New" w:cs="Courier New"/>
-          <w:sz w:val="18"/>
-          <w:szCs w:val="18"/>
-          <w:lang w:val="en-US"/>
-        </w:rPr>
-        <w:t>dt.</w:t>
-      </w:r>
-      <w:r>
-        <w:rPr>
-          <w:rFonts w:ascii="Courier New" w:hAnsi="Courier New" w:cs="Courier New"/>
-          <w:sz w:val="18"/>
-          <w:szCs w:val="18"/>
-          <w:lang w:val="en-US"/>
-        </w:rPr>
-        <w:t>GAMMA</w:t>
-      </w:r>
-      <w:proofErr w:type="spellEnd"/>
+        <w:t>x.setDistribution(dt.GAMMA)</w:t>
+      </w:r>
+    </w:p>
+    <w:p>
+      <w:pPr>
+        <w:rPr>
+          <w:rFonts w:ascii="Courier New" w:hAnsi="Courier New" w:cs="Courier New"/>
+          <w:sz w:val="18"/>
+          <w:szCs w:val="18"/>
+          <w:lang w:val="en-US"/>
+        </w:rPr>
+      </w:pPr>
+      <w:r>
+        <w:rPr>
+          <w:rFonts w:ascii="Courier New" w:hAnsi="Courier New" w:cs="Courier New"/>
+          <w:sz w:val="18"/>
+          <w:szCs w:val="18"/>
+          <w:lang w:val="en-US"/>
+        </w:rPr>
+        <w:t>x.generateSamples(a=3, b=0.21, size=1000, seed=123)</w:t>
+      </w:r>
+    </w:p>
+    <w:p>
+      <w:pPr>
+        <w:rPr>
+          <w:rFonts w:ascii="Courier New" w:hAnsi="Courier New" w:cs="Courier New"/>
+          <w:sz w:val="18"/>
+          <w:szCs w:val="18"/>
+          <w:lang w:val="en-US"/>
+        </w:rPr>
+      </w:pPr>
+      <w:r>
+        <w:rPr>
+          <w:rFonts w:ascii="Courier New" w:hAnsi="Courier New" w:cs="Courier New"/>
+          <w:sz w:val="18"/>
+          <w:szCs w:val="18"/>
+          <w:lang w:val="en-US"/>
+        </w:rPr>
+        <w:t>x.MLE()</w:t>
+      </w:r>
+    </w:p>
+    <w:p>
+      <w:pPr>
+        <w:rPr>
+          <w:rFonts w:ascii="Courier New" w:hAnsi="Courier New" w:cs="Courier New"/>
+          <w:sz w:val="18"/>
+          <w:szCs w:val="18"/>
+          <w:lang w:val="en-US"/>
+        </w:rPr>
+      </w:pPr>
+      <w:r>
+        <w:rPr>
+          <w:rFonts w:ascii="Courier New" w:hAnsi="Courier New" w:cs="Courier New"/>
+          <w:sz w:val="18"/>
+          <w:szCs w:val="18"/>
+          <w:lang w:val="en-US"/>
+        </w:rPr>
+        <w:t>&gt;&gt;&gt; [3.13206806, 0.20397199]</w:t>
+      </w:r>
+    </w:p>
+    <w:p>
+      <w:pPr>
+        <w:rPr>
+          <w:rFonts w:ascii="Courier New" w:hAnsi="Courier New" w:cs="Courier New"/>
+          <w:sz w:val="18"/>
+          <w:szCs w:val="18"/>
+          <w:lang w:val="en-US"/>
+        </w:rPr>
+      </w:pPr>
+    </w:p>
+    <w:p>
+      <w:pPr>
+        <w:rPr>
+          <w:rFonts w:ascii="Courier New" w:hAnsi="Courier New" w:cs="Courier New"/>
+          <w:sz w:val="18"/>
+          <w:szCs w:val="18"/>
+          <w:lang w:val="en-US"/>
+        </w:rPr>
+      </w:pPr>
+      <w:r>
+        <w:rPr>
+          <w:rFonts w:ascii="Courier New" w:hAnsi="Courier New" w:cs="Courier New"/>
+          <w:sz w:val="18"/>
+          <w:szCs w:val="18"/>
+          <w:lang w:val="en-US"/>
+        </w:rPr>
+        <w:t>x.MLE(use_minimizer=True, a0=3.5, b0=0.1</w:t>
+      </w:r>
       <w:r>
         <w:rPr>
           <w:rFonts w:ascii="Courier New" w:hAnsi="Courier New" w:cs="Courier New"/>
@@ -11493,99 +10328,16 @@
           <w:szCs w:val="18"/>
           <w:lang w:val="en-US"/>
         </w:rPr>
-        <w:t>x.generateSamples(</w:t>
-      </w:r>
-      <w:r>
-        <w:rPr>
-          <w:rFonts w:ascii="Courier New" w:hAnsi="Courier New" w:cs="Courier New"/>
-          <w:sz w:val="18"/>
-          <w:szCs w:val="18"/>
-          <w:lang w:val="en-US"/>
-        </w:rPr>
-        <w:t>a</w:t>
-      </w:r>
-      <w:r>
-        <w:rPr>
-          <w:rFonts w:ascii="Courier New" w:hAnsi="Courier New" w:cs="Courier New"/>
-          <w:sz w:val="18"/>
-          <w:szCs w:val="18"/>
-          <w:lang w:val="en-US"/>
-        </w:rPr>
-        <w:t>=</w:t>
-      </w:r>
-      <w:r>
-        <w:rPr>
-          <w:rFonts w:ascii="Courier New" w:hAnsi="Courier New" w:cs="Courier New"/>
-          <w:sz w:val="18"/>
-          <w:szCs w:val="18"/>
-          <w:lang w:val="en-US"/>
-        </w:rPr>
-        <w:t>3</w:t>
-      </w:r>
-      <w:r>
-        <w:rPr>
-          <w:rFonts w:ascii="Courier New" w:hAnsi="Courier New" w:cs="Courier New"/>
-          <w:sz w:val="18"/>
-          <w:szCs w:val="18"/>
-          <w:lang w:val="en-US"/>
-        </w:rPr>
-        <w:t xml:space="preserve">, </w:t>
-      </w:r>
-      <w:r>
-        <w:rPr>
-          <w:rFonts w:ascii="Courier New" w:hAnsi="Courier New" w:cs="Courier New"/>
-          <w:sz w:val="18"/>
-          <w:szCs w:val="18"/>
-          <w:lang w:val="en-US"/>
-        </w:rPr>
-        <w:t xml:space="preserve">b=0.21, </w:t>
-      </w:r>
-      <w:r>
-        <w:rPr>
-          <w:rFonts w:ascii="Courier New" w:hAnsi="Courier New" w:cs="Courier New"/>
-          <w:sz w:val="18"/>
-          <w:szCs w:val="18"/>
-          <w:lang w:val="en-US"/>
-        </w:rPr>
-        <w:t>size=1000, seed=123)</w:t>
-      </w:r>
-    </w:p>
-    <w:p>
-      <w:pPr>
-        <w:rPr>
-          <w:rFonts w:ascii="Courier New" w:hAnsi="Courier New" w:cs="Courier New"/>
-          <w:sz w:val="18"/>
-          <w:szCs w:val="18"/>
-          <w:lang w:val="en-US"/>
-        </w:rPr>
-      </w:pPr>
-      <w:r>
-        <w:rPr>
-          <w:rFonts w:ascii="Courier New" w:hAnsi="Courier New" w:cs="Courier New"/>
-          <w:sz w:val="18"/>
-          <w:szCs w:val="18"/>
-          <w:lang w:val="en-US"/>
-        </w:rPr>
-        <w:t>x.MLE()</w:t>
-      </w:r>
-    </w:p>
-    <w:p>
-      <w:pPr>
-        <w:rPr>
-          <w:rFonts w:ascii="Courier New" w:hAnsi="Courier New" w:cs="Courier New"/>
-          <w:sz w:val="18"/>
-          <w:szCs w:val="18"/>
-          <w:lang w:val="en-US"/>
-        </w:rPr>
-      </w:pPr>
-      <w:r>
-        <w:rPr>
-          <w:rFonts w:ascii="Courier New" w:hAnsi="Courier New" w:cs="Courier New"/>
-          <w:sz w:val="18"/>
-          <w:szCs w:val="18"/>
-          <w:lang w:val="en-US"/>
-        </w:rPr>
-        <w:t>&gt;&gt;&gt; [3.13206806</w:t>
+        <w:t xml:space="preserve">&gt;&gt;&gt; </w:t>
+      </w:r>
+      <w:r>
+        <w:rPr>
+          <w:rFonts w:ascii="Courier New" w:hAnsi="Courier New" w:cs="Courier New"/>
+          <w:sz w:val="18"/>
+          <w:szCs w:val="18"/>
+          <w:lang w:val="en-US"/>
+        </w:rPr>
+        <w:t>[3.13202843</w:t>
       </w:r>
       <w:r>
         <w:rPr>
@@ -11603,56 +10355,102 @@
           <w:szCs w:val="18"/>
           <w:lang w:val="en-US"/>
         </w:rPr>
-        <w:t xml:space="preserve"> 0.20397199]</w:t>
-      </w:r>
-    </w:p>
-    <w:p>
-      <w:pPr>
-        <w:rPr>
-          <w:rFonts w:ascii="Courier New" w:hAnsi="Courier New" w:cs="Courier New"/>
-          <w:sz w:val="18"/>
-          <w:szCs w:val="18"/>
-          <w:lang w:val="en-US"/>
-        </w:rPr>
-      </w:pPr>
-    </w:p>
-    <w:p>
-      <w:pPr>
-        <w:rPr>
-          <w:rFonts w:ascii="Courier New" w:hAnsi="Courier New" w:cs="Courier New"/>
-          <w:sz w:val="18"/>
-          <w:szCs w:val="18"/>
-          <w:lang w:val="en-US"/>
-        </w:rPr>
-      </w:pPr>
-      <w:r>
-        <w:rPr>
-          <w:rFonts w:ascii="Courier New" w:hAnsi="Courier New" w:cs="Courier New"/>
-          <w:sz w:val="18"/>
-          <w:szCs w:val="18"/>
-          <w:lang w:val="en-US"/>
-        </w:rPr>
-        <w:t>x.MLE(</w:t>
-      </w:r>
-      <w:proofErr w:type="spellStart"/>
-      <w:r>
-        <w:rPr>
-          <w:rFonts w:ascii="Courier New" w:hAnsi="Courier New" w:cs="Courier New"/>
-          <w:sz w:val="18"/>
-          <w:szCs w:val="18"/>
-          <w:lang w:val="en-US"/>
-        </w:rPr>
-        <w:t>use_minimizer</w:t>
-      </w:r>
-      <w:proofErr w:type="spellEnd"/>
-      <w:r>
-        <w:rPr>
-          <w:rFonts w:ascii="Courier New" w:hAnsi="Courier New" w:cs="Courier New"/>
-          <w:sz w:val="18"/>
-          <w:szCs w:val="18"/>
-          <w:lang w:val="en-US"/>
-        </w:rPr>
-        <w:t>=True, a0=3.5, b0=0.1</w:t>
+        <w:t xml:space="preserve"> 0.20397514]</w:t>
+      </w:r>
+    </w:p>
+    <w:p>
+      <w:pPr>
+        <w:rPr>
+          <w:rFonts w:ascii="Courier New" w:hAnsi="Courier New" w:cs="Courier New"/>
+          <w:sz w:val="18"/>
+          <w:szCs w:val="18"/>
+          <w:lang w:val="en-US"/>
+        </w:rPr>
+      </w:pPr>
+    </w:p>
+    <w:p>
+      <w:pPr>
+        <w:rPr>
+          <w:rFonts w:ascii="Courier New" w:hAnsi="Courier New" w:cs="Courier New"/>
+          <w:sz w:val="18"/>
+          <w:szCs w:val="18"/>
+          <w:lang w:val="en-US"/>
+        </w:rPr>
+      </w:pPr>
+      <w:r>
+        <w:rPr>
+          <w:rFonts w:ascii="Courier New" w:hAnsi="Courier New" w:cs="Courier New"/>
+          <w:sz w:val="18"/>
+          <w:szCs w:val="18"/>
+          <w:lang w:val="en-US"/>
+        </w:rPr>
+        <w:t>x.GOF()</w:t>
+      </w:r>
+    </w:p>
+    <w:p>
+      <w:pPr>
+        <w:rPr>
+          <w:rFonts w:ascii="Courier New" w:hAnsi="Courier New" w:cs="Courier New"/>
+          <w:sz w:val="18"/>
+          <w:szCs w:val="18"/>
+          <w:lang w:val="en-US"/>
+        </w:rPr>
+      </w:pPr>
+      <w:r>
+        <w:rPr>
+          <w:rFonts w:ascii="Courier New" w:hAnsi="Courier New" w:cs="Courier New"/>
+          <w:sz w:val="18"/>
+          <w:szCs w:val="18"/>
+          <w:lang w:val="en-US"/>
+        </w:rPr>
+        <w:t xml:space="preserve">&gt;&gt;&gt; </w:t>
+      </w:r>
+      <w:r>
+        <w:rPr>
+          <w:rFonts w:ascii="Courier New" w:hAnsi="Courier New" w:cs="Courier New"/>
+          <w:sz w:val="18"/>
+          <w:szCs w:val="18"/>
+          <w:lang w:val="en-US"/>
+        </w:rPr>
+        <w:t>[10.72661972, 27.58711164]</w:t>
+      </w:r>
+    </w:p>
+    <w:p>
+      <w:pPr>
+        <w:rPr>
+          <w:rFonts w:ascii="Courier New" w:hAnsi="Courier New" w:cs="Courier New"/>
+          <w:sz w:val="18"/>
+          <w:szCs w:val="18"/>
+          <w:lang w:val="en-US"/>
+        </w:rPr>
+      </w:pPr>
+    </w:p>
+    <w:p>
+      <w:pPr>
+        <w:rPr>
+          <w:rFonts w:ascii="Courier New" w:hAnsi="Courier New" w:cs="Courier New"/>
+          <w:sz w:val="18"/>
+          <w:szCs w:val="18"/>
+          <w:lang w:val="en-US"/>
+        </w:rPr>
+      </w:pPr>
+      <w:r>
+        <w:rPr>
+          <w:rFonts w:ascii="Courier New" w:hAnsi="Courier New" w:cs="Courier New"/>
+          <w:sz w:val="18"/>
+          <w:szCs w:val="18"/>
+          <w:lang w:val="en-US"/>
+        </w:rPr>
+        <w:t>x.GOF(</w:t>
+      </w:r>
+      <w:r>
+        <w:rPr>
+          <w:rFonts w:ascii="Courier New" w:hAnsi="Courier New" w:cs="Courier New"/>
+          <w:sz w:val="18"/>
+          <w:szCs w:val="18"/>
+          <w:lang w:val="en-US"/>
+        </w:rPr>
+        <w:t>use_minimizer=True, a0=3.5, b0=0.1</w:t>
       </w:r>
       <w:r>
         <w:rPr>
@@ -11680,101 +10478,6 @@
           <w:szCs w:val="18"/>
           <w:lang w:val="en-US"/>
         </w:rPr>
-        <w:t>&gt;</w:t>
-      </w:r>
-      <w:r>
-        <w:rPr>
-          <w:rFonts w:ascii="Courier New" w:hAnsi="Courier New" w:cs="Courier New"/>
-          <w:sz w:val="18"/>
-          <w:szCs w:val="18"/>
-          <w:lang w:val="en-US"/>
-        </w:rPr>
-        <w:t xml:space="preserve">&gt;&gt; </w:t>
-      </w:r>
-      <w:r>
-        <w:rPr>
-          <w:rFonts w:ascii="Courier New" w:hAnsi="Courier New" w:cs="Courier New"/>
-          <w:sz w:val="18"/>
-          <w:szCs w:val="18"/>
-          <w:lang w:val="en-US"/>
-        </w:rPr>
-        <w:t>[3.13202843</w:t>
-      </w:r>
-      <w:r>
-        <w:rPr>
-          <w:rFonts w:ascii="Courier New" w:hAnsi="Courier New" w:cs="Courier New"/>
-          <w:sz w:val="18"/>
-          <w:szCs w:val="18"/>
-          <w:lang w:val="en-US"/>
-        </w:rPr>
-        <w:t>,</w:t>
-      </w:r>
-      <w:r>
-        <w:rPr>
-          <w:rFonts w:ascii="Courier New" w:hAnsi="Courier New" w:cs="Courier New"/>
-          <w:sz w:val="18"/>
-          <w:szCs w:val="18"/>
-          <w:lang w:val="en-US"/>
-        </w:rPr>
-        <w:t xml:space="preserve"> 0.20397514]</w:t>
-      </w:r>
-    </w:p>
-    <w:p>
-      <w:pPr>
-        <w:rPr>
-          <w:rFonts w:ascii="Courier New" w:hAnsi="Courier New" w:cs="Courier New"/>
-          <w:sz w:val="18"/>
-          <w:szCs w:val="18"/>
-          <w:lang w:val="en-US"/>
-        </w:rPr>
-      </w:pPr>
-    </w:p>
-    <w:p>
-      <w:pPr>
-        <w:rPr>
-          <w:rFonts w:ascii="Courier New" w:hAnsi="Courier New" w:cs="Courier New"/>
-          <w:sz w:val="18"/>
-          <w:szCs w:val="18"/>
-          <w:lang w:val="en-US"/>
-        </w:rPr>
-      </w:pPr>
-      <w:proofErr w:type="spellStart"/>
-      <w:r>
-        <w:rPr>
-          <w:rFonts w:ascii="Courier New" w:hAnsi="Courier New" w:cs="Courier New"/>
-          <w:sz w:val="18"/>
-          <w:szCs w:val="18"/>
-          <w:lang w:val="en-US"/>
-        </w:rPr>
-        <w:t>x.GOF</w:t>
-      </w:r>
-      <w:proofErr w:type="spellEnd"/>
-      <w:r>
-        <w:rPr>
-          <w:rFonts w:ascii="Courier New" w:hAnsi="Courier New" w:cs="Courier New"/>
-          <w:sz w:val="18"/>
-          <w:szCs w:val="18"/>
-          <w:lang w:val="en-US"/>
-        </w:rPr>
-        <w:t>()</w:t>
-      </w:r>
-    </w:p>
-    <w:p>
-      <w:pPr>
-        <w:rPr>
-          <w:rFonts w:ascii="Courier New" w:hAnsi="Courier New" w:cs="Courier New"/>
-          <w:sz w:val="18"/>
-          <w:szCs w:val="18"/>
-          <w:lang w:val="en-US"/>
-        </w:rPr>
-      </w:pPr>
-      <w:r>
-        <w:rPr>
-          <w:rFonts w:ascii="Courier New" w:hAnsi="Courier New" w:cs="Courier New"/>
-          <w:sz w:val="18"/>
-          <w:szCs w:val="18"/>
-          <w:lang w:val="en-US"/>
-        </w:rPr>
         <w:t xml:space="preserve">&gt;&gt;&gt; </w:t>
       </w:r>
       <w:r>
@@ -11784,121 +10487,6 @@
           <w:szCs w:val="18"/>
           <w:lang w:val="en-US"/>
         </w:rPr>
-        <w:t>[10.72661972</w:t>
-      </w:r>
-      <w:r>
-        <w:rPr>
-          <w:rFonts w:ascii="Courier New" w:hAnsi="Courier New" w:cs="Courier New"/>
-          <w:sz w:val="18"/>
-          <w:szCs w:val="18"/>
-          <w:lang w:val="en-US"/>
-        </w:rPr>
-        <w:t>,</w:t>
-      </w:r>
-      <w:r>
-        <w:rPr>
-          <w:rFonts w:ascii="Courier New" w:hAnsi="Courier New" w:cs="Courier New"/>
-          <w:sz w:val="18"/>
-          <w:szCs w:val="18"/>
-          <w:lang w:val="en-US"/>
-        </w:rPr>
-        <w:t xml:space="preserve"> 27.58711164]</w:t>
-      </w:r>
-    </w:p>
-    <w:p>
-      <w:pPr>
-        <w:rPr>
-          <w:rFonts w:ascii="Courier New" w:hAnsi="Courier New" w:cs="Courier New"/>
-          <w:sz w:val="18"/>
-          <w:szCs w:val="18"/>
-          <w:lang w:val="en-US"/>
-        </w:rPr>
-      </w:pPr>
-    </w:p>
-    <w:p>
-      <w:pPr>
-        <w:rPr>
-          <w:rFonts w:ascii="Courier New" w:hAnsi="Courier New" w:cs="Courier New"/>
-          <w:sz w:val="18"/>
-          <w:szCs w:val="18"/>
-          <w:lang w:val="en-US"/>
-        </w:rPr>
-      </w:pPr>
-      <w:proofErr w:type="spellStart"/>
-      <w:r>
-        <w:rPr>
-          <w:rFonts w:ascii="Courier New" w:hAnsi="Courier New" w:cs="Courier New"/>
-          <w:sz w:val="18"/>
-          <w:szCs w:val="18"/>
-          <w:lang w:val="en-US"/>
-        </w:rPr>
-        <w:t>x.GOF</w:t>
-      </w:r>
-      <w:proofErr w:type="spellEnd"/>
-      <w:r>
-        <w:rPr>
-          <w:rFonts w:ascii="Courier New" w:hAnsi="Courier New" w:cs="Courier New"/>
-          <w:sz w:val="18"/>
-          <w:szCs w:val="18"/>
-          <w:lang w:val="en-US"/>
-        </w:rPr>
-        <w:t>(</w:t>
-      </w:r>
-      <w:proofErr w:type="spellStart"/>
-      <w:r>
-        <w:rPr>
-          <w:rFonts w:ascii="Courier New" w:hAnsi="Courier New" w:cs="Courier New"/>
-          <w:sz w:val="18"/>
-          <w:szCs w:val="18"/>
-          <w:lang w:val="en-US"/>
-        </w:rPr>
-        <w:t>use_minimizer</w:t>
-      </w:r>
-      <w:proofErr w:type="spellEnd"/>
-      <w:r>
-        <w:rPr>
-          <w:rFonts w:ascii="Courier New" w:hAnsi="Courier New" w:cs="Courier New"/>
-          <w:sz w:val="18"/>
-          <w:szCs w:val="18"/>
-          <w:lang w:val="en-US"/>
-        </w:rPr>
-        <w:t>=True, a0=3.5, b0=0.1</w:t>
-      </w:r>
-      <w:r>
-        <w:rPr>
-          <w:rFonts w:ascii="Courier New" w:hAnsi="Courier New" w:cs="Courier New"/>
-          <w:sz w:val="18"/>
-          <w:szCs w:val="18"/>
-          <w:lang w:val="en-US"/>
-        </w:rPr>
-        <w:t>)</w:t>
-      </w:r>
-    </w:p>
-    <w:p>
-      <w:pPr>
-        <w:rPr>
-          <w:rFonts w:ascii="Courier New" w:hAnsi="Courier New" w:cs="Courier New"/>
-          <w:sz w:val="18"/>
-          <w:szCs w:val="18"/>
-          <w:lang w:val="en-US"/>
-        </w:rPr>
-      </w:pPr>
-      <w:r>
-        <w:rPr>
-          <w:rFonts w:ascii="Courier New" w:hAnsi="Courier New" w:cs="Courier New"/>
-          <w:sz w:val="18"/>
-          <w:szCs w:val="18"/>
-          <w:lang w:val="en-US"/>
-        </w:rPr>
-        <w:t xml:space="preserve">&gt;&gt;&gt; </w:t>
-      </w:r>
-      <w:r>
-        <w:rPr>
-          <w:rFonts w:ascii="Courier New" w:hAnsi="Courier New" w:cs="Courier New"/>
-          <w:sz w:val="18"/>
-          <w:szCs w:val="18"/>
-          <w:lang w:val="en-US"/>
-        </w:rPr>
         <w:t>[10.72664892 27.58711164]</w:t>
       </w:r>
     </w:p>
@@ -11928,27 +10516,7 @@
           <w:szCs w:val="18"/>
           <w:lang w:val="en-US"/>
         </w:rPr>
-        <w:t xml:space="preserve">samples = </w:t>
-      </w:r>
-      <w:proofErr w:type="spellStart"/>
-      <w:r>
-        <w:rPr>
-          <w:rFonts w:ascii="Courier New" w:hAnsi="Courier New" w:cs="Courier New"/>
-          <w:sz w:val="18"/>
-          <w:szCs w:val="18"/>
-          <w:lang w:val="en-US"/>
-        </w:rPr>
-        <w:t>x.getSamples</w:t>
-      </w:r>
-      <w:proofErr w:type="spellEnd"/>
-      <w:r>
-        <w:rPr>
-          <w:rFonts w:ascii="Courier New" w:hAnsi="Courier New" w:cs="Courier New"/>
-          <w:sz w:val="18"/>
-          <w:szCs w:val="18"/>
-          <w:lang w:val="en-US"/>
-        </w:rPr>
-        <w:t>()</w:t>
+        <w:t>samples = x.getSamples()</w:t>
       </w:r>
     </w:p>
     <w:p>
@@ -12074,7 +10642,6 @@
         </w:rPr>
         <w:t xml:space="preserve">To generate multiple sample sets using </w:t>
       </w:r>
-      <w:proofErr w:type="spellStart"/>
       <w:r>
         <w:rPr>
           <w:rFonts w:ascii="Courier New" w:hAnsi="Courier New" w:cs="Courier New"/>
@@ -12084,7 +10651,6 @@
         </w:rPr>
         <w:t>generateSamples</w:t>
       </w:r>
-      <w:proofErr w:type="spellEnd"/>
       <w:r>
         <w:rPr>
           <w:rFonts w:ascii="LM Roman 10" w:hAnsi="LM Roman 10" w:cs="Courier New"/>
@@ -12114,25 +10680,14 @@
         </w:rPr>
         <w:t xml:space="preserve">, instead use </w:t>
       </w:r>
-      <w:proofErr w:type="spellStart"/>
-      <w:r>
-        <w:rPr>
-          <w:rFonts w:ascii="Courier New" w:hAnsi="Courier New" w:cs="Courier New"/>
-          <w:sz w:val="18"/>
-          <w:szCs w:val="18"/>
-          <w:lang w:val="en-US"/>
-        </w:rPr>
-        <w:t>np.random.seed</w:t>
-      </w:r>
-      <w:proofErr w:type="spellEnd"/>
-      <w:r>
-        <w:rPr>
-          <w:rFonts w:ascii="Courier New" w:hAnsi="Courier New" w:cs="Courier New"/>
-          <w:sz w:val="18"/>
-          <w:szCs w:val="18"/>
-          <w:lang w:val="en-US"/>
-        </w:rPr>
-        <w:t>()</w:t>
+      <w:r>
+        <w:rPr>
+          <w:rFonts w:ascii="Courier New" w:hAnsi="Courier New" w:cs="Courier New"/>
+          <w:sz w:val="18"/>
+          <w:szCs w:val="18"/>
+          <w:lang w:val="en-US"/>
+        </w:rPr>
+        <w:t>np.random.seed()</w:t>
       </w:r>
       <w:r>
         <w:rPr>
@@ -12143,7 +10698,6 @@
         </w:rPr>
         <w:t xml:space="preserve"> (before calling </w:t>
       </w:r>
-      <w:proofErr w:type="spellStart"/>
       <w:r>
         <w:rPr>
           <w:rFonts w:ascii="Courier New" w:hAnsi="Courier New" w:cs="Courier New"/>
@@ -12153,7 +10707,6 @@
         </w:rPr>
         <w:t>generateSamples</w:t>
       </w:r>
-      <w:proofErr w:type="spellEnd"/>
       <w:r>
         <w:rPr>
           <w:rFonts w:ascii="LM Roman 10" w:hAnsi="LM Roman 10" w:cs="Courier New"/>
@@ -12163,7 +10716,6 @@
         </w:rPr>
         <w:t xml:space="preserve">) and do not set a seed in </w:t>
       </w:r>
-      <w:proofErr w:type="spellStart"/>
       <w:r>
         <w:rPr>
           <w:rFonts w:ascii="Courier New" w:hAnsi="Courier New" w:cs="Courier New"/>
@@ -12173,7 +10725,6 @@
         </w:rPr>
         <w:t>generateSamples</w:t>
       </w:r>
-      <w:proofErr w:type="spellEnd"/>
       <w:r>
         <w:rPr>
           <w:rFonts w:ascii="LM Roman 10" w:hAnsi="LM Roman 10" w:cs="Courier New"/>
@@ -12208,19 +10759,8 @@
           <w:szCs w:val="18"/>
           <w:lang w:val="en-US"/>
         </w:rPr>
-        <w:t xml:space="preserve"> </w:t>
-      </w:r>
-      <w:proofErr w:type="spellStart"/>
-      <w:r>
-        <w:rPr>
-          <w:rFonts w:ascii="Courier New" w:hAnsi="Courier New" w:cs="Courier New"/>
-          <w:sz w:val="18"/>
-          <w:szCs w:val="18"/>
-          <w:lang w:val="en-US"/>
-        </w:rPr>
-        <w:t>generateSamples</w:t>
-      </w:r>
-      <w:proofErr w:type="spellEnd"/>
+        <w:t xml:space="preserve"> generateSamples</w:t>
+      </w:r>
       <w:r>
         <w:rPr>
           <w:rFonts w:ascii="LM Roman 10" w:hAnsi="LM Roman 10" w:cs="Courier New"/>
@@ -12273,54 +10813,23 @@
         </w:rPr>
         <w:t xml:space="preserve"> method with </w:t>
       </w:r>
-      <w:proofErr w:type="spellStart"/>
-      <w:r>
-        <w:rPr>
-          <w:rFonts w:ascii="Courier New" w:hAnsi="Courier New" w:cs="Courier New"/>
-          <w:sz w:val="18"/>
-          <w:szCs w:val="18"/>
-          <w:lang w:val="en-US"/>
-        </w:rPr>
-        <w:t>use_minimizer</w:t>
-      </w:r>
-      <w:proofErr w:type="spellEnd"/>
-      <w:r>
-        <w:rPr>
-          <w:rFonts w:ascii="Courier New" w:hAnsi="Courier New" w:cs="Courier New"/>
-          <w:sz w:val="18"/>
-          <w:szCs w:val="18"/>
-          <w:lang w:val="en-US"/>
-        </w:rPr>
-        <w:t>=True</w:t>
-      </w:r>
-      <w:r>
-        <w:rPr>
-          <w:rFonts w:ascii="LM Roman 10" w:hAnsi="LM Roman 10" w:cs="Courier New"/>
-          <w:sz w:val="18"/>
-          <w:szCs w:val="18"/>
-          <w:lang w:val="en-US"/>
-        </w:rPr>
-        <w:t xml:space="preserve"> will use a </w:t>
-      </w:r>
-      <w:proofErr w:type="spellStart"/>
-      <w:r>
-        <w:rPr>
-          <w:rFonts w:ascii="LM Roman 10" w:hAnsi="LM Roman 10" w:cs="Courier New"/>
-          <w:sz w:val="18"/>
-          <w:szCs w:val="18"/>
-          <w:lang w:val="en-US"/>
-        </w:rPr>
-        <w:t>Nelder</w:t>
-      </w:r>
-      <w:proofErr w:type="spellEnd"/>
-      <w:r>
-        <w:rPr>
-          <w:rFonts w:ascii="LM Roman 10" w:hAnsi="LM Roman 10" w:cs="Courier New"/>
-          <w:sz w:val="18"/>
-          <w:szCs w:val="18"/>
-          <w:lang w:val="en-US"/>
-        </w:rPr>
-        <w:t>-Mead optimizer to minimize the negative log likelihood</w:t>
+      <w:r>
+        <w:rPr>
+          <w:rFonts w:ascii="Courier New" w:hAnsi="Courier New" w:cs="Courier New"/>
+          <w:sz w:val="18"/>
+          <w:szCs w:val="18"/>
+          <w:lang w:val="en-US"/>
+        </w:rPr>
+        <w:t>use_minimizer=True</w:t>
+      </w:r>
+      <w:r>
+        <w:rPr>
+          <w:rFonts w:ascii="LM Roman 10" w:hAnsi="LM Roman 10" w:cs="Courier New"/>
+          <w:sz w:val="18"/>
+          <w:szCs w:val="18"/>
+          <w:lang w:val="en-US"/>
+        </w:rPr>
+        <w:t xml:space="preserve"> will use a Nelder-Mead optimizer to minimize the negative log likelihood</w:t>
       </w:r>
       <w:r>
         <w:rPr>
@@ -12670,7 +11179,6 @@
           <w:lang w:val="en-US"/>
         </w:rPr>
       </w:pPr>
-      <w:proofErr w:type="spellStart"/>
       <w:r>
         <w:rPr>
           <w:rFonts w:ascii="LM Roman 10" w:hAnsi="LM Roman 10"/>
@@ -12689,7 +11197,6 @@
         </w:rPr>
         <w:t>WEIBULL</w:t>
       </w:r>
-      <w:proofErr w:type="spellEnd"/>
     </w:p>
     <w:p>
       <w:pPr>
@@ -12770,16 +11277,7 @@
               <w:szCs w:val="18"/>
               <w:lang w:val="en-US"/>
             </w:rPr>
-            <m:t>&gt;</m:t>
-          </m:r>
-          <m:r>
-            <w:rPr>
-              <w:rFonts w:ascii="Cambria Math" w:hAnsi="Cambria Math" w:cs="Courier New"/>
-              <w:sz w:val="18"/>
-              <w:szCs w:val="18"/>
-              <w:lang w:val="en-US"/>
-            </w:rPr>
-            <m:t>0</m:t>
+            <m:t>&gt;0</m:t>
           </m:r>
         </m:oMath>
       </m:oMathPara>
@@ -12827,16 +11325,7 @@
               <w:szCs w:val="18"/>
               <w:lang w:val="en-US"/>
             </w:rPr>
-            <m:t>&gt;</m:t>
-          </m:r>
-          <m:r>
-            <w:rPr>
-              <w:rFonts w:ascii="Cambria Math" w:hAnsi="Cambria Math" w:cs="Courier New"/>
-              <w:sz w:val="18"/>
-              <w:szCs w:val="18"/>
-              <w:lang w:val="en-US"/>
-            </w:rPr>
-            <m:t>0</m:t>
+            <m:t>&gt;0</m:t>
           </m:r>
         </m:oMath>
       </m:oMathPara>
@@ -13780,7 +12269,6 @@
         </w:rPr>
         <w:t xml:space="preserve">. See the </w:t>
       </w:r>
-      <w:proofErr w:type="spellStart"/>
       <w:r>
         <w:rPr>
           <w:rFonts w:ascii="Courier New" w:hAnsi="Courier New" w:cs="Courier New"/>
@@ -13799,7 +12287,6 @@
         </w:rPr>
         <w:t>MLE</w:t>
       </w:r>
-      <w:proofErr w:type="spellEnd"/>
       <w:r>
         <w:rPr>
           <w:rFonts w:ascii="LM Roman 10" w:hAnsi="LM Roman 10" w:cs="Courier New"/>
@@ -13944,17 +12431,7 @@
           <w:szCs w:val="18"/>
           <w:lang w:val="en-US"/>
         </w:rPr>
-        <w:t>x.setDistribution(</w:t>
-      </w:r>
-      <w:proofErr w:type="spellStart"/>
-      <w:r>
-        <w:rPr>
-          <w:rFonts w:ascii="Courier New" w:hAnsi="Courier New" w:cs="Courier New"/>
-          <w:sz w:val="18"/>
-          <w:szCs w:val="18"/>
-          <w:lang w:val="en-US"/>
-        </w:rPr>
-        <w:t>dt.</w:t>
+        <w:t>x.setDistribution(dt.</w:t>
       </w:r>
       <w:r>
         <w:rPr>
@@ -13965,7 +12442,6 @@
         </w:rPr>
         <w:t>WEIBULL</w:t>
       </w:r>
-      <w:proofErr w:type="spellEnd"/>
       <w:r>
         <w:rPr>
           <w:rFonts w:ascii="Courier New" w:hAnsi="Courier New" w:cs="Courier New"/>
@@ -14086,27 +12562,7 @@
           <w:szCs w:val="18"/>
           <w:lang w:val="en-US"/>
         </w:rPr>
-        <w:t>x.MLE(</w:t>
-      </w:r>
-      <w:proofErr w:type="spellStart"/>
-      <w:r>
-        <w:rPr>
-          <w:rFonts w:ascii="Courier New" w:hAnsi="Courier New" w:cs="Courier New"/>
-          <w:sz w:val="18"/>
-          <w:szCs w:val="18"/>
-          <w:lang w:val="en-US"/>
-        </w:rPr>
-        <w:t>use_minimizer</w:t>
-      </w:r>
-      <w:proofErr w:type="spellEnd"/>
-      <w:r>
-        <w:rPr>
-          <w:rFonts w:ascii="Courier New" w:hAnsi="Courier New" w:cs="Courier New"/>
-          <w:sz w:val="18"/>
-          <w:szCs w:val="18"/>
-          <w:lang w:val="en-US"/>
-        </w:rPr>
-        <w:t>=True, a0=6, b0=0.5)</w:t>
+        <w:t>x.MLE(use_minimizer=True, a0=6, b0=0.5)</w:t>
       </w:r>
     </w:p>
     <w:p>
@@ -14174,25 +12630,14 @@
           <w:lang w:val="en-US"/>
         </w:rPr>
       </w:pPr>
-      <w:proofErr w:type="spellStart"/>
-      <w:r>
-        <w:rPr>
-          <w:rFonts w:ascii="Courier New" w:hAnsi="Courier New" w:cs="Courier New"/>
-          <w:sz w:val="18"/>
-          <w:szCs w:val="18"/>
-          <w:lang w:val="en-US"/>
-        </w:rPr>
-        <w:t>x.GOF</w:t>
-      </w:r>
-      <w:proofErr w:type="spellEnd"/>
-      <w:r>
-        <w:rPr>
-          <w:rFonts w:ascii="Courier New" w:hAnsi="Courier New" w:cs="Courier New"/>
-          <w:sz w:val="18"/>
-          <w:szCs w:val="18"/>
-          <w:lang w:val="en-US"/>
-        </w:rPr>
-        <w:t>()</w:t>
+      <w:r>
+        <w:rPr>
+          <w:rFonts w:ascii="Courier New" w:hAnsi="Courier New" w:cs="Courier New"/>
+          <w:sz w:val="18"/>
+          <w:szCs w:val="18"/>
+          <w:lang w:val="en-US"/>
+        </w:rPr>
+        <w:t>x.GOF()</w:t>
       </w:r>
     </w:p>
     <w:p>
@@ -14242,45 +12687,23 @@
           <w:lang w:val="en-US"/>
         </w:rPr>
       </w:pPr>
-      <w:proofErr w:type="spellStart"/>
-      <w:r>
-        <w:rPr>
-          <w:rFonts w:ascii="Courier New" w:hAnsi="Courier New" w:cs="Courier New"/>
-          <w:sz w:val="18"/>
-          <w:szCs w:val="18"/>
-          <w:lang w:val="en-US"/>
-        </w:rPr>
-        <w:t>x.GOF</w:t>
-      </w:r>
-      <w:proofErr w:type="spellEnd"/>
-      <w:r>
-        <w:rPr>
-          <w:rFonts w:ascii="Courier New" w:hAnsi="Courier New" w:cs="Courier New"/>
-          <w:sz w:val="18"/>
-          <w:szCs w:val="18"/>
-          <w:lang w:val="en-US"/>
-        </w:rPr>
-        <w:t>(</w:t>
-      </w:r>
-      <w:proofErr w:type="spellStart"/>
-      <w:r>
-        <w:rPr>
-          <w:rFonts w:ascii="Courier New" w:hAnsi="Courier New" w:cs="Courier New"/>
-          <w:sz w:val="18"/>
-          <w:szCs w:val="18"/>
-          <w:lang w:val="en-US"/>
-        </w:rPr>
-        <w:t>use_minimizer</w:t>
-      </w:r>
-      <w:proofErr w:type="spellEnd"/>
-      <w:r>
-        <w:rPr>
-          <w:rFonts w:ascii="Courier New" w:hAnsi="Courier New" w:cs="Courier New"/>
-          <w:sz w:val="18"/>
-          <w:szCs w:val="18"/>
-          <w:lang w:val="en-US"/>
-        </w:rPr>
-        <w:t>=True, a0=6, b0=0.5</w:t>
+      <w:r>
+        <w:rPr>
+          <w:rFonts w:ascii="Courier New" w:hAnsi="Courier New" w:cs="Courier New"/>
+          <w:sz w:val="18"/>
+          <w:szCs w:val="18"/>
+          <w:lang w:val="en-US"/>
+        </w:rPr>
+        <w:t>x.GOF(</w:t>
+      </w:r>
+      <w:r>
+        <w:rPr>
+          <w:rFonts w:ascii="Courier New" w:hAnsi="Courier New" w:cs="Courier New"/>
+          <w:sz w:val="18"/>
+          <w:szCs w:val="18"/>
+          <w:lang w:val="en-US"/>
+        </w:rPr>
+        <w:t>use_minimizer=True, a0=6, b0=0.5</w:t>
       </w:r>
       <w:r>
         <w:rPr>
@@ -14364,27 +12787,7 @@
           <w:szCs w:val="18"/>
           <w:lang w:val="en-US"/>
         </w:rPr>
-        <w:t xml:space="preserve">samples = </w:t>
-      </w:r>
-      <w:proofErr w:type="spellStart"/>
-      <w:r>
-        <w:rPr>
-          <w:rFonts w:ascii="Courier New" w:hAnsi="Courier New" w:cs="Courier New"/>
-          <w:sz w:val="18"/>
-          <w:szCs w:val="18"/>
-          <w:lang w:val="en-US"/>
-        </w:rPr>
-        <w:t>x.getSamples</w:t>
-      </w:r>
-      <w:proofErr w:type="spellEnd"/>
-      <w:r>
-        <w:rPr>
-          <w:rFonts w:ascii="Courier New" w:hAnsi="Courier New" w:cs="Courier New"/>
-          <w:sz w:val="18"/>
-          <w:szCs w:val="18"/>
-          <w:lang w:val="en-US"/>
-        </w:rPr>
-        <w:t>()</w:t>
+        <w:t>samples = x.getSamples()</w:t>
       </w:r>
     </w:p>
     <w:p>
@@ -14510,7 +12913,6 @@
         </w:rPr>
         <w:t xml:space="preserve">To generate multiple sample sets using </w:t>
       </w:r>
-      <w:proofErr w:type="spellStart"/>
       <w:r>
         <w:rPr>
           <w:rFonts w:ascii="Courier New" w:hAnsi="Courier New" w:cs="Courier New"/>
@@ -14520,7 +12922,6 @@
         </w:rPr>
         <w:t>generateSamples</w:t>
       </w:r>
-      <w:proofErr w:type="spellEnd"/>
       <w:r>
         <w:rPr>
           <w:rFonts w:ascii="LM Roman 10" w:hAnsi="LM Roman 10" w:cs="Courier New"/>
@@ -14550,25 +12951,14 @@
         </w:rPr>
         <w:t xml:space="preserve">, instead use </w:t>
       </w:r>
-      <w:proofErr w:type="spellStart"/>
-      <w:r>
-        <w:rPr>
-          <w:rFonts w:ascii="Courier New" w:hAnsi="Courier New" w:cs="Courier New"/>
-          <w:sz w:val="18"/>
-          <w:szCs w:val="18"/>
-          <w:lang w:val="en-US"/>
-        </w:rPr>
-        <w:t>np.random.seed</w:t>
-      </w:r>
-      <w:proofErr w:type="spellEnd"/>
-      <w:r>
-        <w:rPr>
-          <w:rFonts w:ascii="Courier New" w:hAnsi="Courier New" w:cs="Courier New"/>
-          <w:sz w:val="18"/>
-          <w:szCs w:val="18"/>
-          <w:lang w:val="en-US"/>
-        </w:rPr>
-        <w:t>()</w:t>
+      <w:r>
+        <w:rPr>
+          <w:rFonts w:ascii="Courier New" w:hAnsi="Courier New" w:cs="Courier New"/>
+          <w:sz w:val="18"/>
+          <w:szCs w:val="18"/>
+          <w:lang w:val="en-US"/>
+        </w:rPr>
+        <w:t>np.random.seed()</w:t>
       </w:r>
       <w:r>
         <w:rPr>
@@ -14579,7 +12969,6 @@
         </w:rPr>
         <w:t xml:space="preserve"> (before calling </w:t>
       </w:r>
-      <w:proofErr w:type="spellStart"/>
       <w:r>
         <w:rPr>
           <w:rFonts w:ascii="Courier New" w:hAnsi="Courier New" w:cs="Courier New"/>
@@ -14589,7 +12978,6 @@
         </w:rPr>
         <w:t>generateSamples</w:t>
       </w:r>
-      <w:proofErr w:type="spellEnd"/>
       <w:r>
         <w:rPr>
           <w:rFonts w:ascii="LM Roman 10" w:hAnsi="LM Roman 10" w:cs="Courier New"/>
@@ -14599,7 +12987,6 @@
         </w:rPr>
         <w:t xml:space="preserve">) and do not set a seed in </w:t>
       </w:r>
-      <w:proofErr w:type="spellStart"/>
       <w:r>
         <w:rPr>
           <w:rFonts w:ascii="Courier New" w:hAnsi="Courier New" w:cs="Courier New"/>
@@ -14609,7 +12996,6 @@
         </w:rPr>
         <w:t>generateSamples</w:t>
       </w:r>
-      <w:proofErr w:type="spellEnd"/>
       <w:r>
         <w:rPr>
           <w:rFonts w:ascii="LM Roman 10" w:hAnsi="LM Roman 10" w:cs="Courier New"/>
@@ -14644,19 +13030,8 @@
           <w:szCs w:val="18"/>
           <w:lang w:val="en-US"/>
         </w:rPr>
-        <w:t xml:space="preserve"> </w:t>
-      </w:r>
-      <w:proofErr w:type="spellStart"/>
-      <w:r>
-        <w:rPr>
-          <w:rFonts w:ascii="Courier New" w:hAnsi="Courier New" w:cs="Courier New"/>
-          <w:sz w:val="18"/>
-          <w:szCs w:val="18"/>
-          <w:lang w:val="en-US"/>
-        </w:rPr>
-        <w:t>generateSamples</w:t>
-      </w:r>
-      <w:proofErr w:type="spellEnd"/>
+        <w:t xml:space="preserve"> generateSamples</w:t>
+      </w:r>
       <w:r>
         <w:rPr>
           <w:rFonts w:ascii="LM Roman 10" w:hAnsi="LM Roman 10" w:cs="Courier New"/>
@@ -14709,54 +13084,23 @@
         </w:rPr>
         <w:t xml:space="preserve"> method with </w:t>
       </w:r>
-      <w:proofErr w:type="spellStart"/>
-      <w:r>
-        <w:rPr>
-          <w:rFonts w:ascii="Courier New" w:hAnsi="Courier New" w:cs="Courier New"/>
-          <w:sz w:val="18"/>
-          <w:szCs w:val="18"/>
-          <w:lang w:val="en-US"/>
-        </w:rPr>
-        <w:t>use_minimizer</w:t>
-      </w:r>
-      <w:proofErr w:type="spellEnd"/>
-      <w:r>
-        <w:rPr>
-          <w:rFonts w:ascii="Courier New" w:hAnsi="Courier New" w:cs="Courier New"/>
-          <w:sz w:val="18"/>
-          <w:szCs w:val="18"/>
-          <w:lang w:val="en-US"/>
-        </w:rPr>
-        <w:t>=True</w:t>
-      </w:r>
-      <w:r>
-        <w:rPr>
-          <w:rFonts w:ascii="LM Roman 10" w:hAnsi="LM Roman 10" w:cs="Courier New"/>
-          <w:sz w:val="18"/>
-          <w:szCs w:val="18"/>
-          <w:lang w:val="en-US"/>
-        </w:rPr>
-        <w:t xml:space="preserve"> will use a </w:t>
-      </w:r>
-      <w:proofErr w:type="spellStart"/>
-      <w:r>
-        <w:rPr>
-          <w:rFonts w:ascii="LM Roman 10" w:hAnsi="LM Roman 10" w:cs="Courier New"/>
-          <w:sz w:val="18"/>
-          <w:szCs w:val="18"/>
-          <w:lang w:val="en-US"/>
-        </w:rPr>
-        <w:t>Nelder</w:t>
-      </w:r>
-      <w:proofErr w:type="spellEnd"/>
-      <w:r>
-        <w:rPr>
-          <w:rFonts w:ascii="LM Roman 10" w:hAnsi="LM Roman 10" w:cs="Courier New"/>
-          <w:sz w:val="18"/>
-          <w:szCs w:val="18"/>
-          <w:lang w:val="en-US"/>
-        </w:rPr>
-        <w:t>-Mead optimizer to minimize the negative log likelihood</w:t>
+      <w:r>
+        <w:rPr>
+          <w:rFonts w:ascii="Courier New" w:hAnsi="Courier New" w:cs="Courier New"/>
+          <w:sz w:val="18"/>
+          <w:szCs w:val="18"/>
+          <w:lang w:val="en-US"/>
+        </w:rPr>
+        <w:t>use_minimizer=True</w:t>
+      </w:r>
+      <w:r>
+        <w:rPr>
+          <w:rFonts w:ascii="LM Roman 10" w:hAnsi="LM Roman 10" w:cs="Courier New"/>
+          <w:sz w:val="18"/>
+          <w:szCs w:val="18"/>
+          <w:lang w:val="en-US"/>
+        </w:rPr>
+        <w:t xml:space="preserve"> will use a Nelder-Mead optimizer to minimize the negative log likelihood</w:t>
       </w:r>
       <w:r>
         <w:rPr>
@@ -15253,17 +13597,7 @@
           <w:szCs w:val="18"/>
           <w:lang w:val="en-US"/>
         </w:rPr>
-        <w:t>x.setDistribution(</w:t>
-      </w:r>
-      <w:proofErr w:type="spellStart"/>
-      <w:r>
-        <w:rPr>
-          <w:rFonts w:ascii="Courier New" w:hAnsi="Courier New" w:cs="Courier New"/>
-          <w:sz w:val="18"/>
-          <w:szCs w:val="18"/>
-          <w:lang w:val="en-US"/>
-        </w:rPr>
-        <w:t>dt.</w:t>
+        <w:t>x.setDistribution(dt.</w:t>
       </w:r>
       <w:r>
         <w:rPr>
@@ -15274,7 +13608,6 @@
         </w:rPr>
         <w:t>WEIBULL</w:t>
       </w:r>
-      <w:proofErr w:type="spellEnd"/>
       <w:r>
         <w:rPr>
           <w:rFonts w:ascii="Courier New" w:hAnsi="Courier New" w:cs="Courier New"/>
@@ -15313,25 +13646,14 @@
           <w:lang w:val="en-US"/>
         </w:rPr>
       </w:pPr>
-      <w:proofErr w:type="spellStart"/>
-      <w:r>
-        <w:rPr>
-          <w:rFonts w:ascii="Courier New" w:hAnsi="Courier New" w:cs="Courier New"/>
-          <w:sz w:val="18"/>
-          <w:szCs w:val="18"/>
-          <w:lang w:val="en-US"/>
-        </w:rPr>
-        <w:t>x.fit</w:t>
-      </w:r>
-      <w:proofErr w:type="spellEnd"/>
-      <w:r>
-        <w:rPr>
-          <w:rFonts w:ascii="Courier New" w:hAnsi="Courier New" w:cs="Courier New"/>
-          <w:sz w:val="18"/>
-          <w:szCs w:val="18"/>
-          <w:lang w:val="en-US"/>
-        </w:rPr>
-        <w:t>()</w:t>
+      <w:r>
+        <w:rPr>
+          <w:rFonts w:ascii="Courier New" w:hAnsi="Courier New" w:cs="Courier New"/>
+          <w:sz w:val="18"/>
+          <w:szCs w:val="18"/>
+          <w:lang w:val="en-US"/>
+        </w:rPr>
+        <w:t>x.fit()</w:t>
       </w:r>
     </w:p>
     <w:p>
@@ -15614,17 +13936,7 @@
           <w:szCs w:val="18"/>
           <w:lang w:val="en-US"/>
         </w:rPr>
-        <w:t>x.setDistribution(</w:t>
-      </w:r>
-      <w:proofErr w:type="spellStart"/>
-      <w:r>
-        <w:rPr>
-          <w:rFonts w:ascii="Courier New" w:hAnsi="Courier New" w:cs="Courier New"/>
-          <w:sz w:val="18"/>
-          <w:szCs w:val="18"/>
-          <w:lang w:val="en-US"/>
-        </w:rPr>
-        <w:t>dt.</w:t>
+        <w:t>x.setDistribution(dt.</w:t>
       </w:r>
       <w:r>
         <w:rPr>
@@ -15635,7 +13947,6 @@
         </w:rPr>
         <w:t>UNKNOWN</w:t>
       </w:r>
-      <w:proofErr w:type="spellEnd"/>
       <w:r>
         <w:rPr>
           <w:rFonts w:ascii="Courier New" w:hAnsi="Courier New" w:cs="Courier New"/>
@@ -15655,25 +13966,14 @@
           <w:lang w:val="en-US"/>
         </w:rPr>
       </w:pPr>
-      <w:proofErr w:type="spellStart"/>
-      <w:r>
-        <w:rPr>
-          <w:rFonts w:ascii="Courier New" w:hAnsi="Courier New" w:cs="Courier New"/>
-          <w:sz w:val="18"/>
-          <w:szCs w:val="18"/>
-          <w:lang w:val="en-US"/>
-        </w:rPr>
-        <w:t>x.fit</w:t>
-      </w:r>
-      <w:proofErr w:type="spellEnd"/>
-      <w:r>
-        <w:rPr>
-          <w:rFonts w:ascii="Courier New" w:hAnsi="Courier New" w:cs="Courier New"/>
-          <w:sz w:val="18"/>
-          <w:szCs w:val="18"/>
-          <w:lang w:val="en-US"/>
-        </w:rPr>
-        <w:t>()</w:t>
+      <w:r>
+        <w:rPr>
+          <w:rFonts w:ascii="Courier New" w:hAnsi="Courier New" w:cs="Courier New"/>
+          <w:sz w:val="18"/>
+          <w:szCs w:val="18"/>
+          <w:lang w:val="en-US"/>
+        </w:rPr>
+        <w:t>x.fit()</w:t>
       </w:r>
     </w:p>
     <w:p>

</xml_diff>

<commit_message>
Corrected formatting in documentation
</commit_message>
<xml_diff>
--- a/documentation.docx
+++ b/documentation.docx
@@ -1757,6 +1757,9 @@
         <w:jc w:val="center"/>
       </w:pPr>
       <w:r>
+        <w:rPr>
+          <w:noProof/>
+        </w:rPr>
         <w:drawing>
           <wp:inline distT="0" distB="0" distL="0" distR="0" wp14:anchorId="44D39450" wp14:editId="03EDAAB7">
             <wp:extent cx="1707028" cy="1204064"/>
@@ -1802,24 +1805,14 @@
       <w:r>
         <w:t xml:space="preserve">Figure </w:t>
       </w:r>
-      <w:r>
-        <w:fldChar w:fldCharType="begin"/>
-      </w:r>
-      <w:r>
-        <w:instrText xml:space="preserve"> SEQ Figure \* ARABIC </w:instrText>
-      </w:r>
-      <w:r>
-        <w:fldChar w:fldCharType="separate"/>
-      </w:r>
-      <w:r>
-        <w:rPr>
-          <w:noProof/>
-        </w:rPr>
-        <w:t>1</w:t>
-      </w:r>
-      <w:r>
-        <w:fldChar w:fldCharType="end"/>
-      </w:r>
+      <w:fldSimple w:instr=" SEQ Figure \* ARABIC ">
+        <w:r>
+          <w:rPr>
+            <w:noProof/>
+          </w:rPr>
+          <w:t>1</w:t>
+        </w:r>
+      </w:fldSimple>
       <w:r>
         <w:t xml:space="preserve"> Example Score Distribution</w:t>
       </w:r>
@@ -2474,38 +2467,14 @@
         <w:rPr>
           <w:lang w:eastAsia="en-US"/>
         </w:rPr>
-        <w:t xml:space="preserve"> This file is stored as an artifact of the versioned build. </w:t>
-      </w:r>
-      <w:r>
-        <w:rPr>
-          <w:lang w:eastAsia="en-US"/>
-        </w:rPr>
-        <w:t xml:space="preserve">In the instance that this software is released as open source in the </w:t>
+        <w:t xml:space="preserve"> This file is stored as an artifact of the versioned build. In the instance that this software is released as open source in the </w:t>
       </w:r>
       <w:r>
         <w:rPr>
           <w:lang w:eastAsia="en-US"/>
         </w:rPr>
         <w:lastRenderedPageBreak/>
-        <w:t xml:space="preserve">future, the same pipeline will be extended to include a continuous deployment (CD) component to push any generated </w:t>
-      </w:r>
-      <w:r>
-        <w:rPr>
-          <w:lang w:eastAsia="en-US"/>
-        </w:rPr>
-        <w:t>packages</w:t>
-      </w:r>
-      <w:r>
-        <w:rPr>
-          <w:lang w:eastAsia="en-US"/>
-        </w:rPr>
-        <w:t xml:space="preserve"> to</w:t>
-      </w:r>
-      <w:r>
-        <w:rPr>
-          <w:lang w:eastAsia="en-US"/>
-        </w:rPr>
-        <w:t xml:space="preserve"> the </w:t>
+        <w:t xml:space="preserve">future, the same pipeline will be extended to include a continuous deployment (CD) component to push any generated packages to the </w:t>
       </w:r>
       <w:proofErr w:type="spellStart"/>
       <w:r>
@@ -16982,16 +16951,7 @@
         <w:jc w:val="center"/>
       </w:pPr>
       <w:r>
-        <w:t xml:space="preserve">Figure </w:t>
-      </w:r>
-      <w:r>
-        <w:t>2</w:t>
-      </w:r>
-      <w:r>
-        <w:t xml:space="preserve"> Example </w:t>
-      </w:r>
-      <w:r>
-        <w:t>Fitter Window</w:t>
+        <w:t>Figure 2 Example Fitter Window</w:t>
       </w:r>
     </w:p>
     <w:p>
@@ -17378,16 +17338,7 @@
         <w:jc w:val="center"/>
       </w:pPr>
       <w:r>
-        <w:t xml:space="preserve">Figure </w:t>
-      </w:r>
-      <w:r>
-        <w:t>3</w:t>
-      </w:r>
-      <w:r>
-        <w:t xml:space="preserve"> Example </w:t>
-      </w:r>
-      <w:r>
-        <w:t>Import Data Dialog Box</w:t>
+        <w:t>Figure 3 Example Import Data Dialog Box</w:t>
       </w:r>
     </w:p>
     <w:p>
@@ -17494,16 +17445,7 @@
         <w:jc w:val="center"/>
       </w:pPr>
       <w:r>
-        <w:t xml:space="preserve">Figure </w:t>
-      </w:r>
-      <w:r>
-        <w:t>4</w:t>
-      </w:r>
-      <w:r>
-        <w:t xml:space="preserve"> Example </w:t>
-      </w:r>
-      <w:r>
-        <w:t>Distribution Fitting in GUI</w:t>
+        <w:t>Figure 4 Example Distribution Fitting in GUI</w:t>
       </w:r>
     </w:p>
     <w:p>
@@ -18432,24 +18374,14 @@
       <w:r>
         <w:t xml:space="preserve">Table </w:t>
       </w:r>
-      <w:r>
-        <w:fldChar w:fldCharType="begin"/>
-      </w:r>
-      <w:r>
-        <w:instrText xml:space="preserve"> SEQ Table \* ARABIC </w:instrText>
-      </w:r>
-      <w:r>
-        <w:fldChar w:fldCharType="separate"/>
-      </w:r>
-      <w:r>
-        <w:rPr>
-          <w:noProof/>
-        </w:rPr>
-        <w:t>1</w:t>
-      </w:r>
-      <w:r>
-        <w:fldChar w:fldCharType="end"/>
-      </w:r>
+      <w:fldSimple w:instr=" SEQ Table \* ARABIC ">
+        <w:r>
+          <w:rPr>
+            <w:noProof/>
+          </w:rPr>
+          <w:t>1</w:t>
+        </w:r>
+      </w:fldSimple>
       <w:r>
         <w:t xml:space="preserve"> Performance Results</w:t>
       </w:r>
@@ -18847,26 +18779,12 @@
     <w:p/>
     <w:p>
       <w:pPr>
-        <w:pStyle w:val="Heading4"/>
-        <w:spacing w:before="0" w:line="360" w:lineRule="atLeast"/>
-        <w:rPr>
-          <w:rFonts w:ascii="Segoe UI" w:hAnsi="Segoe UI" w:cs="Segoe UI"/>
-          <w:i w:val="0"/>
-          <w:iCs w:val="0"/>
-          <w:color w:val="000000"/>
-          <w:sz w:val="21"/>
-          <w:szCs w:val="21"/>
-        </w:rPr>
-      </w:pPr>
-      <w:r>
-        <w:rPr>
-          <w:rFonts w:ascii="Segoe UI" w:hAnsi="Segoe UI" w:cs="Segoe UI"/>
-          <w:i w:val="0"/>
-          <w:iCs w:val="0"/>
-          <w:color w:val="000000"/>
-          <w:sz w:val="21"/>
-          <w:szCs w:val="21"/>
-        </w:rPr>
+        <w:rPr>
+          <w:i/>
+          <w:iCs/>
+        </w:rPr>
+      </w:pPr>
+      <w:r>
         <w:t>NumPy. (2020). Retrieved 1 December 2020, from https://numpy.org/</w:t>
       </w:r>
     </w:p>
@@ -19035,10 +18953,7 @@
         </w:rPr>
       </w:pPr>
       <w:r>
-        <w:t>Figure 5</w:t>
-      </w:r>
-      <w:r>
-        <w:t xml:space="preserve"> </w:t>
+        <w:t xml:space="preserve">Figure 5 </w:t>
       </w:r>
       <w:proofErr w:type="spellStart"/>
       <w:r>
@@ -25380,16 +25295,7 @@
         <w:jc w:val="center"/>
       </w:pPr>
       <w:r>
-        <w:t>Table</w:t>
-      </w:r>
-      <w:r>
-        <w:t xml:space="preserve"> </w:t>
-      </w:r>
-      <w:r>
-        <w:t>2</w:t>
-      </w:r>
-      <w:r>
-        <w:t xml:space="preserve"> </w:t>
+        <w:t xml:space="preserve">Table 2 </w:t>
       </w:r>
       <w:proofErr w:type="spellStart"/>
       <w:r>
@@ -26874,13 +26780,7 @@
         </w:rPr>
       </w:pPr>
       <w:r>
-        <w:t>Table</w:t>
-      </w:r>
-      <w:r>
-        <w:t xml:space="preserve"> 3 </w:t>
-      </w:r>
-      <w:r>
-        <w:t xml:space="preserve">OTS Components Included in </w:t>
+        <w:t xml:space="preserve">Table 3 OTS Components Included in </w:t>
       </w:r>
       <w:proofErr w:type="spellStart"/>
       <w:r>
@@ -26929,6 +26829,7 @@
         <w:docPartUnique/>
       </w:docPartObj>
     </w:sdtPr>
+    <w:sdtEndPr/>
     <w:sdtContent>
       <w:sdt>
         <w:sdtPr>
@@ -26938,6 +26839,7 @@
             <w:docPartUnique/>
           </w:docPartObj>
         </w:sdtPr>
+        <w:sdtEndPr/>
         <w:sdtContent>
           <w:p>
             <w:pPr>

</xml_diff>